<commit_message>
Update code as of 8:19 am of 17 Feb 2025
</commit_message>
<xml_diff>
--- a/Cholera_study_project_2024/output/Household_handwashing_tab.docx
+++ b/Cholera_study_project_2024/output/Household_handwashing_tab.docx
@@ -2,6 +2,2421 @@
 <file path=word/document.xml><?xml version="1.0" encoding="utf-8"?>
 <w:document xmlns:wpc="http://schemas.microsoft.com/office/word/2010/wordprocessingCanvas" xmlns:cx="http://schemas.microsoft.com/office/drawing/2014/chartex" xmlns:cx1="http://schemas.microsoft.com/office/drawing/2015/9/8/chartex" xmlns:cx2="http://schemas.microsoft.com/office/drawing/2015/10/21/chartex" xmlns:cx3="http://schemas.microsoft.com/office/drawing/2016/5/9/chartex" xmlns:cx4="http://schemas.microsoft.com/office/drawing/2016/5/10/chartex" xmlns:cx5="http://schemas.microsoft.com/office/drawing/2016/5/11/chartex" xmlns:cx6="http://schemas.microsoft.com/office/drawing/2016/5/12/chartex" xmlns:cx7="http://schemas.microsoft.com/office/drawing/2016/5/13/chartex" xmlns:cx8="http://schemas.microsoft.com/office/drawing/2016/5/14/chartex" xmlns:mc="http://schemas.openxmlformats.org/markup-compatibility/2006" xmlns:aink="http://schemas.microsoft.com/office/drawing/2016/ink" xmlns:am3d="http://schemas.microsoft.com/office/drawing/2017/model3d" xmlns:o="urn:schemas-microsoft-com:office:office" xmlns:r="http://schemas.openxmlformats.org/officeDocument/2006/relationships" xmlns:m="http://schemas.openxmlformats.org/officeDocument/2006/math" xmlns:v="urn:schemas-microsoft-com:vml" xmlns:wp14="http://schemas.microsoft.com/office/word/2010/wordprocessingDrawing" xmlns:wp="http://schemas.openxmlformats.org/drawingml/2006/wordprocessingDrawing" xmlns:w10="urn:schemas-microsoft-com:office:word" xmlns:w="http://schemas.openxmlformats.org/wordprocessingml/2006/main" xmlns:w14="http://schemas.microsoft.com/office/word/2010/wordml" xmlns:w15="http://schemas.microsoft.com/office/word/2012/wordml" xmlns:w16cex="http://schemas.microsoft.com/office/word/2018/wordml/cex" xmlns:w16cid="http://schemas.microsoft.com/office/word/2016/wordml/cid" xmlns:w16="http://schemas.microsoft.com/office/word/2018/wordml" xmlns:w16se="http://schemas.microsoft.com/office/word/2015/wordml/symex" xmlns:wpg="http://schemas.microsoft.com/office/word/2010/wordprocessingGroup" xmlns:wpi="http://schemas.microsoft.com/office/word/2010/wordprocessingInk" xmlns:wne="http://schemas.microsoft.com/office/word/2006/wordml" xmlns:wps="http://schemas.microsoft.com/office/word/2010/wordprocessingShape" mc:Ignorable="w14 w15 w16se w16cid w16 w16cex wp14">
   <w:body>
+    <w:p>
+      <w:pPr>
+        <w:pStyle w:val="Normal"/>
+      </w:pPr>
+      <w:r>
+        <w:t xml:space="preserve"/>
+      </w:r>
+    </w:p>
+    <w:tbl xmlns:a="http://schemas.openxmlformats.org/drawingml/2006/main" xmlns:pic="http://schemas.openxmlformats.org/drawingml/2006/picture">
+      <w:tblPr>
+        <w:tblLayout w:type="autofit"/>
+        <w:jc w:val="center"/>
+        <w:tblW w:type="pct" w:w="0"/>
+        <w:tblLook w:firstRow="1" w:lastRow="0" w:firstColumn="0" w:lastColumn="0" w:noHBand="0" w:noVBand="1"/>
+      </w:tblPr>
+      <w:tr>
+        <w:trPr>
+          <w:trHeight w:val="720" w:hRule="auto"/>
+          <w:tblHeader/>
+        </w:trPr>
+        header 1
+        <w:tc>
+          <w:tcPr>
+            <w:tcBorders>
+              <w:bottom w:val="single" w:sz="12" w:space="0" w:color="666666"/>
+              <w:top w:val="single" w:sz="12" w:space="0" w:color="666666"/>
+              <w:left w:val="none" w:sz="0" w:space="0" w:color="000000"/>
+              <w:right w:val="none" w:sz="0" w:space="0" w:color="000000"/>
+            </w:tcBorders>
+            <w:shd w:val="clear" w:color="auto" w:fill="FFFFFF"/>
+            <w:tcMar>
+              <w:top w:w="0" w:type="dxa"/>
+              <w:bottom w:w="0" w:type="dxa"/>
+              <w:left w:w="0" w:type="dxa"/>
+              <w:right w:w="0" w:type="dxa"/>
+            </w:tcMar>
+            <w:vAlign w:val="center"/>
+          </w:tcPr>
+          <w:p>
+            <w:pPr>
+              <w:pStyle w:val="Normal"/>
+              <w:jc w:val="left"/>
+              <w:pBdr>
+                <w:bottom w:val="none" w:sz="0" w:space="0" w:color="000000"/>
+                <w:top w:val="none" w:sz="0" w:space="0" w:color="000000"/>
+                <w:left w:val="none" w:sz="0" w:space="0" w:color="000000"/>
+                <w:right w:val="none" w:sz="0" w:space="0" w:color="000000"/>
+              </w:pBdr>
+              <w:spacing w:after="100" w:before="100" w:line="240"/>
+              <w:ind w:left="100" w:right="100" w:firstLine="0" w:firstLineChars="0"/>
+              <w:rPr>
+                <w:rFonts w:ascii="Arial" w:hAnsi="Arial" w:eastAsia="Arial" w:cs="Arial"/>
+                <w:i w:val="false"/>
+                <w:b w:val="false"/>
+                <w:u w:val="none"/>
+                <w:sz w:val="22"/>
+                <w:szCs w:val="22"/>
+                <w:color w:val="000000"/>
+              </w:rPr>
+            </w:pPr>
+            <w:r>
+              <w:rPr>
+                <w:rFonts w:ascii="Arial" w:hAnsi="Arial" w:eastAsia="Arial" w:cs="Arial"/>
+                <w:i w:val="false"/>
+                <w:b w:val="false"/>
+                <w:u w:val="none"/>
+                <w:sz w:val="22"/>
+                <w:szCs w:val="22"/>
+                <w:color w:val="000000"/>
+              </w:rPr>
+              <w:t xml:space="preserve">Background_characteristic</w:t>
+            </w:r>
+          </w:p>
+        </w:tc>
+        <w:tc>
+          <w:tcPr>
+            <w:tcBorders>
+              <w:bottom w:val="single" w:sz="12" w:space="0" w:color="666666"/>
+              <w:top w:val="single" w:sz="12" w:space="0" w:color="666666"/>
+              <w:left w:val="none" w:sz="0" w:space="0" w:color="000000"/>
+              <w:right w:val="none" w:sz="0" w:space="0" w:color="000000"/>
+            </w:tcBorders>
+            <w:shd w:val="clear" w:color="auto" w:fill="FFFFFF"/>
+            <w:tcMar>
+              <w:top w:w="0" w:type="dxa"/>
+              <w:bottom w:w="0" w:type="dxa"/>
+              <w:left w:w="0" w:type="dxa"/>
+              <w:right w:w="0" w:type="dxa"/>
+            </w:tcMar>
+            <w:vAlign w:val="center"/>
+          </w:tcPr>
+          <w:p>
+            <w:pPr>
+              <w:pStyle w:val="Normal"/>
+              <w:jc w:val="right"/>
+              <w:pBdr>
+                <w:bottom w:val="none" w:sz="0" w:space="0" w:color="000000"/>
+                <w:top w:val="none" w:sz="0" w:space="0" w:color="000000"/>
+                <w:left w:val="none" w:sz="0" w:space="0" w:color="000000"/>
+                <w:right w:val="none" w:sz="0" w:space="0" w:color="000000"/>
+              </w:pBdr>
+              <w:spacing w:after="100" w:before="100" w:line="240"/>
+              <w:ind w:left="100" w:right="100" w:firstLine="0" w:firstLineChars="0"/>
+              <w:rPr>
+                <w:rFonts w:ascii="Arial" w:hAnsi="Arial" w:eastAsia="Arial" w:cs="Arial"/>
+                <w:i w:val="false"/>
+                <w:b w:val="false"/>
+                <w:u w:val="none"/>
+                <w:sz w:val="22"/>
+                <w:szCs w:val="22"/>
+                <w:color w:val="000000"/>
+              </w:rPr>
+            </w:pPr>
+            <w:r>
+              <w:rPr>
+                <w:rFonts w:ascii="Arial" w:hAnsi="Arial" w:eastAsia="Arial" w:cs="Arial"/>
+                <w:i w:val="false"/>
+                <w:b w:val="false"/>
+                <w:u w:val="none"/>
+                <w:sz w:val="22"/>
+                <w:szCs w:val="22"/>
+                <w:color w:val="000000"/>
+              </w:rPr>
+              <w:t xml:space="preserve">available_percent</w:t>
+            </w:r>
+          </w:p>
+        </w:tc>
+        <w:tc>
+          <w:tcPr>
+            <w:tcBorders>
+              <w:bottom w:val="single" w:sz="12" w:space="0" w:color="666666"/>
+              <w:top w:val="single" w:sz="12" w:space="0" w:color="666666"/>
+              <w:left w:val="none" w:sz="0" w:space="0" w:color="000000"/>
+              <w:right w:val="none" w:sz="0" w:space="0" w:color="000000"/>
+            </w:tcBorders>
+            <w:shd w:val="clear" w:color="auto" w:fill="FFFFFF"/>
+            <w:tcMar>
+              <w:top w:w="0" w:type="dxa"/>
+              <w:bottom w:w="0" w:type="dxa"/>
+              <w:left w:w="0" w:type="dxa"/>
+              <w:right w:w="0" w:type="dxa"/>
+            </w:tcMar>
+            <w:vAlign w:val="center"/>
+          </w:tcPr>
+          <w:p>
+            <w:pPr>
+              <w:pStyle w:val="Normal"/>
+              <w:jc w:val="right"/>
+              <w:pBdr>
+                <w:bottom w:val="none" w:sz="0" w:space="0" w:color="000000"/>
+                <w:top w:val="none" w:sz="0" w:space="0" w:color="000000"/>
+                <w:left w:val="none" w:sz="0" w:space="0" w:color="000000"/>
+                <w:right w:val="none" w:sz="0" w:space="0" w:color="000000"/>
+              </w:pBdr>
+              <w:spacing w:after="100" w:before="100" w:line="240"/>
+              <w:ind w:left="100" w:right="100" w:firstLine="0" w:firstLineChars="0"/>
+              <w:rPr>
+                <w:rFonts w:ascii="Arial" w:hAnsi="Arial" w:eastAsia="Arial" w:cs="Arial"/>
+                <w:i w:val="false"/>
+                <w:b w:val="false"/>
+                <w:u w:val="none"/>
+                <w:sz w:val="22"/>
+                <w:szCs w:val="22"/>
+                <w:color w:val="000000"/>
+              </w:rPr>
+            </w:pPr>
+            <w:r>
+              <w:rPr>
+                <w:rFonts w:ascii="Arial" w:hAnsi="Arial" w:eastAsia="Arial" w:cs="Arial"/>
+                <w:i w:val="false"/>
+                <w:b w:val="false"/>
+                <w:u w:val="none"/>
+                <w:sz w:val="22"/>
+                <w:szCs w:val="22"/>
+                <w:color w:val="000000"/>
+              </w:rPr>
+              <w:t xml:space="preserve">not_available_percent</w:t>
+            </w:r>
+          </w:p>
+        </w:tc>
+        <w:tc>
+          <w:tcPr>
+            <w:tcBorders>
+              <w:bottom w:val="single" w:sz="12" w:space="0" w:color="666666"/>
+              <w:top w:val="single" w:sz="12" w:space="0" w:color="666666"/>
+              <w:left w:val="none" w:sz="0" w:space="0" w:color="000000"/>
+              <w:right w:val="none" w:sz="0" w:space="0" w:color="000000"/>
+            </w:tcBorders>
+            <w:shd w:val="clear" w:color="auto" w:fill="FFFFFF"/>
+            <w:tcMar>
+              <w:top w:w="0" w:type="dxa"/>
+              <w:bottom w:w="0" w:type="dxa"/>
+              <w:left w:w="0" w:type="dxa"/>
+              <w:right w:w="0" w:type="dxa"/>
+            </w:tcMar>
+            <w:vAlign w:val="center"/>
+          </w:tcPr>
+          <w:p>
+            <w:pPr>
+              <w:pStyle w:val="Normal"/>
+              <w:jc w:val="right"/>
+              <w:pBdr>
+                <w:bottom w:val="none" w:sz="0" w:space="0" w:color="000000"/>
+                <w:top w:val="none" w:sz="0" w:space="0" w:color="000000"/>
+                <w:left w:val="none" w:sz="0" w:space="0" w:color="000000"/>
+                <w:right w:val="none" w:sz="0" w:space="0" w:color="000000"/>
+              </w:pBdr>
+              <w:spacing w:after="100" w:before="100" w:line="240"/>
+              <w:ind w:left="100" w:right="100" w:firstLine="0" w:firstLineChars="0"/>
+              <w:rPr>
+                <w:rFonts w:ascii="Arial" w:hAnsi="Arial" w:eastAsia="Arial" w:cs="Arial"/>
+                <w:i w:val="false"/>
+                <w:b w:val="false"/>
+                <w:u w:val="none"/>
+                <w:sz w:val="22"/>
+                <w:szCs w:val="22"/>
+                <w:color w:val="000000"/>
+              </w:rPr>
+            </w:pPr>
+            <w:r>
+              <w:rPr>
+                <w:rFonts w:ascii="Arial" w:hAnsi="Arial" w:eastAsia="Arial" w:cs="Arial"/>
+                <w:i w:val="false"/>
+                <w:b w:val="false"/>
+                <w:u w:val="none"/>
+                <w:sz w:val="22"/>
+                <w:szCs w:val="22"/>
+                <w:color w:val="000000"/>
+              </w:rPr>
+              <w:t xml:space="preserve">total</w:t>
+            </w:r>
+          </w:p>
+        </w:tc>
+      </w:tr>
+      <w:tr>
+        <w:trPr>
+          <w:trHeight w:val="720" w:hRule="auto"/>
+        </w:trPr>
+        body 1
+        <w:tc>
+          <w:tcPr>
+            <w:tcBorders>
+              <w:bottom w:val="none" w:sz="0" w:space="0" w:color="000000"/>
+              <w:top w:val="single" w:sz="12" w:space="0" w:color="666666"/>
+              <w:left w:val="none" w:sz="0" w:space="0" w:color="000000"/>
+              <w:right w:val="none" w:sz="0" w:space="0" w:color="000000"/>
+            </w:tcBorders>
+            <w:shd w:val="clear" w:color="auto" w:fill="FFFFFF"/>
+            <w:tcMar>
+              <w:top w:w="0" w:type="dxa"/>
+              <w:bottom w:w="0" w:type="dxa"/>
+              <w:left w:w="0" w:type="dxa"/>
+              <w:right w:w="0" w:type="dxa"/>
+            </w:tcMar>
+            <w:vAlign w:val="center"/>
+          </w:tcPr>
+          <w:p>
+            <w:pPr>
+              <w:pStyle w:val="Normal"/>
+              <w:jc w:val="left"/>
+              <w:pBdr>
+                <w:bottom w:val="none" w:sz="0" w:space="0" w:color="000000"/>
+                <w:top w:val="none" w:sz="0" w:space="0" w:color="000000"/>
+                <w:left w:val="none" w:sz="0" w:space="0" w:color="000000"/>
+                <w:right w:val="none" w:sz="0" w:space="0" w:color="000000"/>
+              </w:pBdr>
+              <w:spacing w:after="100" w:before="100" w:line="240"/>
+              <w:ind w:left="100" w:right="100" w:firstLine="0" w:firstLineChars="0"/>
+              <w:rPr>
+                <w:rFonts w:ascii="Arial" w:hAnsi="Arial" w:eastAsia="Arial" w:cs="Arial"/>
+                <w:i w:val="false"/>
+                <w:b w:val="false"/>
+                <w:u w:val="none"/>
+                <w:sz w:val="22"/>
+                <w:szCs w:val="22"/>
+                <w:color w:val="000000"/>
+              </w:rPr>
+            </w:pPr>
+            <w:r>
+              <w:rPr>
+                <w:rFonts w:ascii="Arial" w:hAnsi="Arial" w:eastAsia="Arial" w:cs="Arial"/>
+                <w:i w:val="false"/>
+                <w:b w:val="false"/>
+                <w:u w:val="none"/>
+                <w:sz w:val="22"/>
+                <w:szCs w:val="22"/>
+                <w:color w:val="000000"/>
+              </w:rPr>
+              <w:t xml:space="preserve">Balaka</w:t>
+            </w:r>
+          </w:p>
+        </w:tc>
+        <w:tc>
+          <w:tcPr>
+            <w:tcBorders>
+              <w:bottom w:val="none" w:sz="0" w:space="0" w:color="000000"/>
+              <w:top w:val="single" w:sz="12" w:space="0" w:color="666666"/>
+              <w:left w:val="none" w:sz="0" w:space="0" w:color="000000"/>
+              <w:right w:val="none" w:sz="0" w:space="0" w:color="000000"/>
+            </w:tcBorders>
+            <w:shd w:val="clear" w:color="auto" w:fill="FFFFFF"/>
+            <w:tcMar>
+              <w:top w:w="0" w:type="dxa"/>
+              <w:bottom w:w="0" w:type="dxa"/>
+              <w:left w:w="0" w:type="dxa"/>
+              <w:right w:w="0" w:type="dxa"/>
+            </w:tcMar>
+            <w:vAlign w:val="center"/>
+          </w:tcPr>
+          <w:p>
+            <w:pPr>
+              <w:pStyle w:val="Normal"/>
+              <w:jc w:val="right"/>
+              <w:pBdr>
+                <w:bottom w:val="none" w:sz="0" w:space="0" w:color="000000"/>
+                <w:top w:val="none" w:sz="0" w:space="0" w:color="000000"/>
+                <w:left w:val="none" w:sz="0" w:space="0" w:color="000000"/>
+                <w:right w:val="none" w:sz="0" w:space="0" w:color="000000"/>
+              </w:pBdr>
+              <w:spacing w:after="100" w:before="100" w:line="240"/>
+              <w:ind w:left="100" w:right="100" w:firstLine="0" w:firstLineChars="0"/>
+              <w:rPr>
+                <w:rFonts w:ascii="Arial" w:hAnsi="Arial" w:eastAsia="Arial" w:cs="Arial"/>
+                <w:i w:val="false"/>
+                <w:b w:val="false"/>
+                <w:u w:val="none"/>
+                <w:sz w:val="22"/>
+                <w:szCs w:val="22"/>
+                <w:color w:val="000000"/>
+              </w:rPr>
+            </w:pPr>
+            <w:r>
+              <w:rPr>
+                <w:rFonts w:ascii="Arial" w:hAnsi="Arial" w:eastAsia="Arial" w:cs="Arial"/>
+                <w:i w:val="false"/>
+                <w:b w:val="false"/>
+                <w:u w:val="none"/>
+                <w:sz w:val="22"/>
+                <w:szCs w:val="22"/>
+                <w:color w:val="000000"/>
+              </w:rPr>
+              <w:t xml:space="preserve">14.29</w:t>
+            </w:r>
+          </w:p>
+        </w:tc>
+        <w:tc>
+          <w:tcPr>
+            <w:tcBorders>
+              <w:bottom w:val="none" w:sz="0" w:space="0" w:color="000000"/>
+              <w:top w:val="single" w:sz="12" w:space="0" w:color="666666"/>
+              <w:left w:val="none" w:sz="0" w:space="0" w:color="000000"/>
+              <w:right w:val="none" w:sz="0" w:space="0" w:color="000000"/>
+            </w:tcBorders>
+            <w:shd w:val="clear" w:color="auto" w:fill="FFFFFF"/>
+            <w:tcMar>
+              <w:top w:w="0" w:type="dxa"/>
+              <w:bottom w:w="0" w:type="dxa"/>
+              <w:left w:w="0" w:type="dxa"/>
+              <w:right w:w="0" w:type="dxa"/>
+            </w:tcMar>
+            <w:vAlign w:val="center"/>
+          </w:tcPr>
+          <w:p>
+            <w:pPr>
+              <w:pStyle w:val="Normal"/>
+              <w:jc w:val="right"/>
+              <w:pBdr>
+                <w:bottom w:val="none" w:sz="0" w:space="0" w:color="000000"/>
+                <w:top w:val="none" w:sz="0" w:space="0" w:color="000000"/>
+                <w:left w:val="none" w:sz="0" w:space="0" w:color="000000"/>
+                <w:right w:val="none" w:sz="0" w:space="0" w:color="000000"/>
+              </w:pBdr>
+              <w:spacing w:after="100" w:before="100" w:line="240"/>
+              <w:ind w:left="100" w:right="100" w:firstLine="0" w:firstLineChars="0"/>
+              <w:rPr>
+                <w:rFonts w:ascii="Arial" w:hAnsi="Arial" w:eastAsia="Arial" w:cs="Arial"/>
+                <w:i w:val="false"/>
+                <w:b w:val="false"/>
+                <w:u w:val="none"/>
+                <w:sz w:val="22"/>
+                <w:szCs w:val="22"/>
+                <w:color w:val="000000"/>
+              </w:rPr>
+            </w:pPr>
+            <w:r>
+              <w:rPr>
+                <w:rFonts w:ascii="Arial" w:hAnsi="Arial" w:eastAsia="Arial" w:cs="Arial"/>
+                <w:i w:val="false"/>
+                <w:b w:val="false"/>
+                <w:u w:val="none"/>
+                <w:sz w:val="22"/>
+                <w:szCs w:val="22"/>
+                <w:color w:val="000000"/>
+              </w:rPr>
+              <w:t xml:space="preserve">85.71</w:t>
+            </w:r>
+          </w:p>
+        </w:tc>
+        <w:tc>
+          <w:tcPr>
+            <w:tcBorders>
+              <w:bottom w:val="none" w:sz="0" w:space="0" w:color="000000"/>
+              <w:top w:val="single" w:sz="12" w:space="0" w:color="666666"/>
+              <w:left w:val="none" w:sz="0" w:space="0" w:color="000000"/>
+              <w:right w:val="none" w:sz="0" w:space="0" w:color="000000"/>
+            </w:tcBorders>
+            <w:shd w:val="clear" w:color="auto" w:fill="FFFFFF"/>
+            <w:tcMar>
+              <w:top w:w="0" w:type="dxa"/>
+              <w:bottom w:w="0" w:type="dxa"/>
+              <w:left w:w="0" w:type="dxa"/>
+              <w:right w:w="0" w:type="dxa"/>
+            </w:tcMar>
+            <w:vAlign w:val="center"/>
+          </w:tcPr>
+          <w:p>
+            <w:pPr>
+              <w:pStyle w:val="Normal"/>
+              <w:jc w:val="right"/>
+              <w:pBdr>
+                <w:bottom w:val="none" w:sz="0" w:space="0" w:color="000000"/>
+                <w:top w:val="none" w:sz="0" w:space="0" w:color="000000"/>
+                <w:left w:val="none" w:sz="0" w:space="0" w:color="000000"/>
+                <w:right w:val="none" w:sz="0" w:space="0" w:color="000000"/>
+              </w:pBdr>
+              <w:spacing w:after="100" w:before="100" w:line="240"/>
+              <w:ind w:left="100" w:right="100" w:firstLine="0" w:firstLineChars="0"/>
+              <w:rPr>
+                <w:rFonts w:ascii="Arial" w:hAnsi="Arial" w:eastAsia="Arial" w:cs="Arial"/>
+                <w:i w:val="false"/>
+                <w:b w:val="false"/>
+                <w:u w:val="none"/>
+                <w:sz w:val="22"/>
+                <w:szCs w:val="22"/>
+                <w:color w:val="000000"/>
+              </w:rPr>
+            </w:pPr>
+            <w:r>
+              <w:rPr>
+                <w:rFonts w:ascii="Arial" w:hAnsi="Arial" w:eastAsia="Arial" w:cs="Arial"/>
+                <w:i w:val="false"/>
+                <w:b w:val="false"/>
+                <w:u w:val="none"/>
+                <w:sz w:val="22"/>
+                <w:szCs w:val="22"/>
+                <w:color w:val="000000"/>
+              </w:rPr>
+              <w:t xml:space="preserve">35</w:t>
+            </w:r>
+          </w:p>
+        </w:tc>
+      </w:tr>
+      <w:tr>
+        <w:trPr>
+          <w:trHeight w:val="720" w:hRule="auto"/>
+        </w:trPr>
+        body 2
+        <w:tc>
+          <w:tcPr>
+            <w:tcBorders>
+              <w:bottom w:val="none" w:sz="0" w:space="0" w:color="000000"/>
+              <w:top w:val="none" w:sz="0" w:space="0" w:color="000000"/>
+              <w:left w:val="none" w:sz="0" w:space="0" w:color="000000"/>
+              <w:right w:val="none" w:sz="0" w:space="0" w:color="000000"/>
+            </w:tcBorders>
+            <w:shd w:val="clear" w:color="auto" w:fill="FFFFFF"/>
+            <w:tcMar>
+              <w:top w:w="0" w:type="dxa"/>
+              <w:bottom w:w="0" w:type="dxa"/>
+              <w:left w:w="0" w:type="dxa"/>
+              <w:right w:w="0" w:type="dxa"/>
+            </w:tcMar>
+            <w:vAlign w:val="center"/>
+          </w:tcPr>
+          <w:p>
+            <w:pPr>
+              <w:pStyle w:val="Normal"/>
+              <w:jc w:val="left"/>
+              <w:pBdr>
+                <w:bottom w:val="none" w:sz="0" w:space="0" w:color="000000"/>
+                <w:top w:val="none" w:sz="0" w:space="0" w:color="000000"/>
+                <w:left w:val="none" w:sz="0" w:space="0" w:color="000000"/>
+                <w:right w:val="none" w:sz="0" w:space="0" w:color="000000"/>
+              </w:pBdr>
+              <w:spacing w:after="100" w:before="100" w:line="240"/>
+              <w:ind w:left="100" w:right="100" w:firstLine="0" w:firstLineChars="0"/>
+              <w:rPr>
+                <w:rFonts w:ascii="Arial" w:hAnsi="Arial" w:eastAsia="Arial" w:cs="Arial"/>
+                <w:i w:val="false"/>
+                <w:b w:val="false"/>
+                <w:u w:val="none"/>
+                <w:sz w:val="22"/>
+                <w:szCs w:val="22"/>
+                <w:color w:val="000000"/>
+              </w:rPr>
+            </w:pPr>
+            <w:r>
+              <w:rPr>
+                <w:rFonts w:ascii="Arial" w:hAnsi="Arial" w:eastAsia="Arial" w:cs="Arial"/>
+                <w:i w:val="false"/>
+                <w:b w:val="false"/>
+                <w:u w:val="none"/>
+                <w:sz w:val="22"/>
+                <w:szCs w:val="22"/>
+                <w:color w:val="000000"/>
+              </w:rPr>
+              <w:t xml:space="preserve">Blantyre</w:t>
+            </w:r>
+          </w:p>
+        </w:tc>
+        <w:tc>
+          <w:tcPr>
+            <w:tcBorders>
+              <w:bottom w:val="none" w:sz="0" w:space="0" w:color="000000"/>
+              <w:top w:val="none" w:sz="0" w:space="0" w:color="000000"/>
+              <w:left w:val="none" w:sz="0" w:space="0" w:color="000000"/>
+              <w:right w:val="none" w:sz="0" w:space="0" w:color="000000"/>
+            </w:tcBorders>
+            <w:shd w:val="clear" w:color="auto" w:fill="FFFFFF"/>
+            <w:tcMar>
+              <w:top w:w="0" w:type="dxa"/>
+              <w:bottom w:w="0" w:type="dxa"/>
+              <w:left w:w="0" w:type="dxa"/>
+              <w:right w:w="0" w:type="dxa"/>
+            </w:tcMar>
+            <w:vAlign w:val="center"/>
+          </w:tcPr>
+          <w:p>
+            <w:pPr>
+              <w:pStyle w:val="Normal"/>
+              <w:jc w:val="right"/>
+              <w:pBdr>
+                <w:bottom w:val="none" w:sz="0" w:space="0" w:color="000000"/>
+                <w:top w:val="none" w:sz="0" w:space="0" w:color="000000"/>
+                <w:left w:val="none" w:sz="0" w:space="0" w:color="000000"/>
+                <w:right w:val="none" w:sz="0" w:space="0" w:color="000000"/>
+              </w:pBdr>
+              <w:spacing w:after="100" w:before="100" w:line="240"/>
+              <w:ind w:left="100" w:right="100" w:firstLine="0" w:firstLineChars="0"/>
+              <w:rPr>
+                <w:rFonts w:ascii="Arial" w:hAnsi="Arial" w:eastAsia="Arial" w:cs="Arial"/>
+                <w:i w:val="false"/>
+                <w:b w:val="false"/>
+                <w:u w:val="none"/>
+                <w:sz w:val="22"/>
+                <w:szCs w:val="22"/>
+                <w:color w:val="000000"/>
+              </w:rPr>
+            </w:pPr>
+            <w:r>
+              <w:rPr>
+                <w:rFonts w:ascii="Arial" w:hAnsi="Arial" w:eastAsia="Arial" w:cs="Arial"/>
+                <w:i w:val="false"/>
+                <w:b w:val="false"/>
+                <w:u w:val="none"/>
+                <w:sz w:val="22"/>
+                <w:szCs w:val="22"/>
+                <w:color w:val="000000"/>
+              </w:rPr>
+              <w:t xml:space="preserve">20.00</w:t>
+            </w:r>
+          </w:p>
+        </w:tc>
+        <w:tc>
+          <w:tcPr>
+            <w:tcBorders>
+              <w:bottom w:val="none" w:sz="0" w:space="0" w:color="000000"/>
+              <w:top w:val="none" w:sz="0" w:space="0" w:color="000000"/>
+              <w:left w:val="none" w:sz="0" w:space="0" w:color="000000"/>
+              <w:right w:val="none" w:sz="0" w:space="0" w:color="000000"/>
+            </w:tcBorders>
+            <w:shd w:val="clear" w:color="auto" w:fill="FFFFFF"/>
+            <w:tcMar>
+              <w:top w:w="0" w:type="dxa"/>
+              <w:bottom w:w="0" w:type="dxa"/>
+              <w:left w:w="0" w:type="dxa"/>
+              <w:right w:w="0" w:type="dxa"/>
+            </w:tcMar>
+            <w:vAlign w:val="center"/>
+          </w:tcPr>
+          <w:p>
+            <w:pPr>
+              <w:pStyle w:val="Normal"/>
+              <w:jc w:val="right"/>
+              <w:pBdr>
+                <w:bottom w:val="none" w:sz="0" w:space="0" w:color="000000"/>
+                <w:top w:val="none" w:sz="0" w:space="0" w:color="000000"/>
+                <w:left w:val="none" w:sz="0" w:space="0" w:color="000000"/>
+                <w:right w:val="none" w:sz="0" w:space="0" w:color="000000"/>
+              </w:pBdr>
+              <w:spacing w:after="100" w:before="100" w:line="240"/>
+              <w:ind w:left="100" w:right="100" w:firstLine="0" w:firstLineChars="0"/>
+              <w:rPr>
+                <w:rFonts w:ascii="Arial" w:hAnsi="Arial" w:eastAsia="Arial" w:cs="Arial"/>
+                <w:i w:val="false"/>
+                <w:b w:val="false"/>
+                <w:u w:val="none"/>
+                <w:sz w:val="22"/>
+                <w:szCs w:val="22"/>
+                <w:color w:val="000000"/>
+              </w:rPr>
+            </w:pPr>
+            <w:r>
+              <w:rPr>
+                <w:rFonts w:ascii="Arial" w:hAnsi="Arial" w:eastAsia="Arial" w:cs="Arial"/>
+                <w:i w:val="false"/>
+                <w:b w:val="false"/>
+                <w:u w:val="none"/>
+                <w:sz w:val="22"/>
+                <w:szCs w:val="22"/>
+                <w:color w:val="000000"/>
+              </w:rPr>
+              <w:t xml:space="preserve">80.00</w:t>
+            </w:r>
+          </w:p>
+        </w:tc>
+        <w:tc>
+          <w:tcPr>
+            <w:tcBorders>
+              <w:bottom w:val="none" w:sz="0" w:space="0" w:color="000000"/>
+              <w:top w:val="none" w:sz="0" w:space="0" w:color="000000"/>
+              <w:left w:val="none" w:sz="0" w:space="0" w:color="000000"/>
+              <w:right w:val="none" w:sz="0" w:space="0" w:color="000000"/>
+            </w:tcBorders>
+            <w:shd w:val="clear" w:color="auto" w:fill="FFFFFF"/>
+            <w:tcMar>
+              <w:top w:w="0" w:type="dxa"/>
+              <w:bottom w:w="0" w:type="dxa"/>
+              <w:left w:w="0" w:type="dxa"/>
+              <w:right w:w="0" w:type="dxa"/>
+            </w:tcMar>
+            <w:vAlign w:val="center"/>
+          </w:tcPr>
+          <w:p>
+            <w:pPr>
+              <w:pStyle w:val="Normal"/>
+              <w:jc w:val="right"/>
+              <w:pBdr>
+                <w:bottom w:val="none" w:sz="0" w:space="0" w:color="000000"/>
+                <w:top w:val="none" w:sz="0" w:space="0" w:color="000000"/>
+                <w:left w:val="none" w:sz="0" w:space="0" w:color="000000"/>
+                <w:right w:val="none" w:sz="0" w:space="0" w:color="000000"/>
+              </w:pBdr>
+              <w:spacing w:after="100" w:before="100" w:line="240"/>
+              <w:ind w:left="100" w:right="100" w:firstLine="0" w:firstLineChars="0"/>
+              <w:rPr>
+                <w:rFonts w:ascii="Arial" w:hAnsi="Arial" w:eastAsia="Arial" w:cs="Arial"/>
+                <w:i w:val="false"/>
+                <w:b w:val="false"/>
+                <w:u w:val="none"/>
+                <w:sz w:val="22"/>
+                <w:szCs w:val="22"/>
+                <w:color w:val="000000"/>
+              </w:rPr>
+            </w:pPr>
+            <w:r>
+              <w:rPr>
+                <w:rFonts w:ascii="Arial" w:hAnsi="Arial" w:eastAsia="Arial" w:cs="Arial"/>
+                <w:i w:val="false"/>
+                <w:b w:val="false"/>
+                <w:u w:val="none"/>
+                <w:sz w:val="22"/>
+                <w:szCs w:val="22"/>
+                <w:color w:val="000000"/>
+              </w:rPr>
+              <w:t xml:space="preserve">130</w:t>
+            </w:r>
+          </w:p>
+        </w:tc>
+      </w:tr>
+      <w:tr>
+        <w:trPr>
+          <w:trHeight w:val="720" w:hRule="auto"/>
+        </w:trPr>
+        body 3
+        <w:tc>
+          <w:tcPr>
+            <w:tcBorders>
+              <w:bottom w:val="none" w:sz="0" w:space="0" w:color="000000"/>
+              <w:top w:val="none" w:sz="0" w:space="0" w:color="000000"/>
+              <w:left w:val="none" w:sz="0" w:space="0" w:color="000000"/>
+              <w:right w:val="none" w:sz="0" w:space="0" w:color="000000"/>
+            </w:tcBorders>
+            <w:shd w:val="clear" w:color="auto" w:fill="FFFFFF"/>
+            <w:tcMar>
+              <w:top w:w="0" w:type="dxa"/>
+              <w:bottom w:w="0" w:type="dxa"/>
+              <w:left w:w="0" w:type="dxa"/>
+              <w:right w:w="0" w:type="dxa"/>
+            </w:tcMar>
+            <w:vAlign w:val="center"/>
+          </w:tcPr>
+          <w:p>
+            <w:pPr>
+              <w:pStyle w:val="Normal"/>
+              <w:jc w:val="left"/>
+              <w:pBdr>
+                <w:bottom w:val="none" w:sz="0" w:space="0" w:color="000000"/>
+                <w:top w:val="none" w:sz="0" w:space="0" w:color="000000"/>
+                <w:left w:val="none" w:sz="0" w:space="0" w:color="000000"/>
+                <w:right w:val="none" w:sz="0" w:space="0" w:color="000000"/>
+              </w:pBdr>
+              <w:spacing w:after="100" w:before="100" w:line="240"/>
+              <w:ind w:left="100" w:right="100" w:firstLine="0" w:firstLineChars="0"/>
+              <w:rPr>
+                <w:rFonts w:ascii="Arial" w:hAnsi="Arial" w:eastAsia="Arial" w:cs="Arial"/>
+                <w:i w:val="false"/>
+                <w:b w:val="false"/>
+                <w:u w:val="none"/>
+                <w:sz w:val="22"/>
+                <w:szCs w:val="22"/>
+                <w:color w:val="000000"/>
+              </w:rPr>
+            </w:pPr>
+            <w:r>
+              <w:rPr>
+                <w:rFonts w:ascii="Arial" w:hAnsi="Arial" w:eastAsia="Arial" w:cs="Arial"/>
+                <w:i w:val="false"/>
+                <w:b w:val="false"/>
+                <w:u w:val="none"/>
+                <w:sz w:val="22"/>
+                <w:szCs w:val="22"/>
+                <w:color w:val="000000"/>
+              </w:rPr>
+              <w:t xml:space="preserve">Dedza</w:t>
+            </w:r>
+          </w:p>
+        </w:tc>
+        <w:tc>
+          <w:tcPr>
+            <w:tcBorders>
+              <w:bottom w:val="none" w:sz="0" w:space="0" w:color="000000"/>
+              <w:top w:val="none" w:sz="0" w:space="0" w:color="000000"/>
+              <w:left w:val="none" w:sz="0" w:space="0" w:color="000000"/>
+              <w:right w:val="none" w:sz="0" w:space="0" w:color="000000"/>
+            </w:tcBorders>
+            <w:shd w:val="clear" w:color="auto" w:fill="FFFFFF"/>
+            <w:tcMar>
+              <w:top w:w="0" w:type="dxa"/>
+              <w:bottom w:w="0" w:type="dxa"/>
+              <w:left w:w="0" w:type="dxa"/>
+              <w:right w:w="0" w:type="dxa"/>
+            </w:tcMar>
+            <w:vAlign w:val="center"/>
+          </w:tcPr>
+          <w:p>
+            <w:pPr>
+              <w:pStyle w:val="Normal"/>
+              <w:jc w:val="right"/>
+              <w:pBdr>
+                <w:bottom w:val="none" w:sz="0" w:space="0" w:color="000000"/>
+                <w:top w:val="none" w:sz="0" w:space="0" w:color="000000"/>
+                <w:left w:val="none" w:sz="0" w:space="0" w:color="000000"/>
+                <w:right w:val="none" w:sz="0" w:space="0" w:color="000000"/>
+              </w:pBdr>
+              <w:spacing w:after="100" w:before="100" w:line="240"/>
+              <w:ind w:left="100" w:right="100" w:firstLine="0" w:firstLineChars="0"/>
+              <w:rPr>
+                <w:rFonts w:ascii="Arial" w:hAnsi="Arial" w:eastAsia="Arial" w:cs="Arial"/>
+                <w:i w:val="false"/>
+                <w:b w:val="false"/>
+                <w:u w:val="none"/>
+                <w:sz w:val="22"/>
+                <w:szCs w:val="22"/>
+                <w:color w:val="000000"/>
+              </w:rPr>
+            </w:pPr>
+            <w:r>
+              <w:rPr>
+                <w:rFonts w:ascii="Arial" w:hAnsi="Arial" w:eastAsia="Arial" w:cs="Arial"/>
+                <w:i w:val="false"/>
+                <w:b w:val="false"/>
+                <w:u w:val="none"/>
+                <w:sz w:val="22"/>
+                <w:szCs w:val="22"/>
+                <w:color w:val="000000"/>
+              </w:rPr>
+              <w:t xml:space="preserve">20.95</w:t>
+            </w:r>
+          </w:p>
+        </w:tc>
+        <w:tc>
+          <w:tcPr>
+            <w:tcBorders>
+              <w:bottom w:val="none" w:sz="0" w:space="0" w:color="000000"/>
+              <w:top w:val="none" w:sz="0" w:space="0" w:color="000000"/>
+              <w:left w:val="none" w:sz="0" w:space="0" w:color="000000"/>
+              <w:right w:val="none" w:sz="0" w:space="0" w:color="000000"/>
+            </w:tcBorders>
+            <w:shd w:val="clear" w:color="auto" w:fill="FFFFFF"/>
+            <w:tcMar>
+              <w:top w:w="0" w:type="dxa"/>
+              <w:bottom w:w="0" w:type="dxa"/>
+              <w:left w:w="0" w:type="dxa"/>
+              <w:right w:w="0" w:type="dxa"/>
+            </w:tcMar>
+            <w:vAlign w:val="center"/>
+          </w:tcPr>
+          <w:p>
+            <w:pPr>
+              <w:pStyle w:val="Normal"/>
+              <w:jc w:val="right"/>
+              <w:pBdr>
+                <w:bottom w:val="none" w:sz="0" w:space="0" w:color="000000"/>
+                <w:top w:val="none" w:sz="0" w:space="0" w:color="000000"/>
+                <w:left w:val="none" w:sz="0" w:space="0" w:color="000000"/>
+                <w:right w:val="none" w:sz="0" w:space="0" w:color="000000"/>
+              </w:pBdr>
+              <w:spacing w:after="100" w:before="100" w:line="240"/>
+              <w:ind w:left="100" w:right="100" w:firstLine="0" w:firstLineChars="0"/>
+              <w:rPr>
+                <w:rFonts w:ascii="Arial" w:hAnsi="Arial" w:eastAsia="Arial" w:cs="Arial"/>
+                <w:i w:val="false"/>
+                <w:b w:val="false"/>
+                <w:u w:val="none"/>
+                <w:sz w:val="22"/>
+                <w:szCs w:val="22"/>
+                <w:color w:val="000000"/>
+              </w:rPr>
+            </w:pPr>
+            <w:r>
+              <w:rPr>
+                <w:rFonts w:ascii="Arial" w:hAnsi="Arial" w:eastAsia="Arial" w:cs="Arial"/>
+                <w:i w:val="false"/>
+                <w:b w:val="false"/>
+                <w:u w:val="none"/>
+                <w:sz w:val="22"/>
+                <w:szCs w:val="22"/>
+                <w:color w:val="000000"/>
+              </w:rPr>
+              <w:t xml:space="preserve">79.05</w:t>
+            </w:r>
+          </w:p>
+        </w:tc>
+        <w:tc>
+          <w:tcPr>
+            <w:tcBorders>
+              <w:bottom w:val="none" w:sz="0" w:space="0" w:color="000000"/>
+              <w:top w:val="none" w:sz="0" w:space="0" w:color="000000"/>
+              <w:left w:val="none" w:sz="0" w:space="0" w:color="000000"/>
+              <w:right w:val="none" w:sz="0" w:space="0" w:color="000000"/>
+            </w:tcBorders>
+            <w:shd w:val="clear" w:color="auto" w:fill="FFFFFF"/>
+            <w:tcMar>
+              <w:top w:w="0" w:type="dxa"/>
+              <w:bottom w:w="0" w:type="dxa"/>
+              <w:left w:w="0" w:type="dxa"/>
+              <w:right w:w="0" w:type="dxa"/>
+            </w:tcMar>
+            <w:vAlign w:val="center"/>
+          </w:tcPr>
+          <w:p>
+            <w:pPr>
+              <w:pStyle w:val="Normal"/>
+              <w:jc w:val="right"/>
+              <w:pBdr>
+                <w:bottom w:val="none" w:sz="0" w:space="0" w:color="000000"/>
+                <w:top w:val="none" w:sz="0" w:space="0" w:color="000000"/>
+                <w:left w:val="none" w:sz="0" w:space="0" w:color="000000"/>
+                <w:right w:val="none" w:sz="0" w:space="0" w:color="000000"/>
+              </w:pBdr>
+              <w:spacing w:after="100" w:before="100" w:line="240"/>
+              <w:ind w:left="100" w:right="100" w:firstLine="0" w:firstLineChars="0"/>
+              <w:rPr>
+                <w:rFonts w:ascii="Arial" w:hAnsi="Arial" w:eastAsia="Arial" w:cs="Arial"/>
+                <w:i w:val="false"/>
+                <w:b w:val="false"/>
+                <w:u w:val="none"/>
+                <w:sz w:val="22"/>
+                <w:szCs w:val="22"/>
+                <w:color w:val="000000"/>
+              </w:rPr>
+            </w:pPr>
+            <w:r>
+              <w:rPr>
+                <w:rFonts w:ascii="Arial" w:hAnsi="Arial" w:eastAsia="Arial" w:cs="Arial"/>
+                <w:i w:val="false"/>
+                <w:b w:val="false"/>
+                <w:u w:val="none"/>
+                <w:sz w:val="22"/>
+                <w:szCs w:val="22"/>
+                <w:color w:val="000000"/>
+              </w:rPr>
+              <w:t xml:space="preserve">105</w:t>
+            </w:r>
+          </w:p>
+        </w:tc>
+      </w:tr>
+      <w:tr>
+        <w:trPr>
+          <w:trHeight w:val="720" w:hRule="auto"/>
+        </w:trPr>
+        body 4
+        <w:tc>
+          <w:tcPr>
+            <w:tcBorders>
+              <w:bottom w:val="none" w:sz="0" w:space="0" w:color="000000"/>
+              <w:top w:val="none" w:sz="0" w:space="0" w:color="000000"/>
+              <w:left w:val="none" w:sz="0" w:space="0" w:color="000000"/>
+              <w:right w:val="none" w:sz="0" w:space="0" w:color="000000"/>
+            </w:tcBorders>
+            <w:shd w:val="clear" w:color="auto" w:fill="FFFFFF"/>
+            <w:tcMar>
+              <w:top w:w="0" w:type="dxa"/>
+              <w:bottom w:w="0" w:type="dxa"/>
+              <w:left w:w="0" w:type="dxa"/>
+              <w:right w:w="0" w:type="dxa"/>
+            </w:tcMar>
+            <w:vAlign w:val="center"/>
+          </w:tcPr>
+          <w:p>
+            <w:pPr>
+              <w:pStyle w:val="Normal"/>
+              <w:jc w:val="left"/>
+              <w:pBdr>
+                <w:bottom w:val="none" w:sz="0" w:space="0" w:color="000000"/>
+                <w:top w:val="none" w:sz="0" w:space="0" w:color="000000"/>
+                <w:left w:val="none" w:sz="0" w:space="0" w:color="000000"/>
+                <w:right w:val="none" w:sz="0" w:space="0" w:color="000000"/>
+              </w:pBdr>
+              <w:spacing w:after="100" w:before="100" w:line="240"/>
+              <w:ind w:left="100" w:right="100" w:firstLine="0" w:firstLineChars="0"/>
+              <w:rPr>
+                <w:rFonts w:ascii="Arial" w:hAnsi="Arial" w:eastAsia="Arial" w:cs="Arial"/>
+                <w:i w:val="false"/>
+                <w:b w:val="false"/>
+                <w:u w:val="none"/>
+                <w:sz w:val="22"/>
+                <w:szCs w:val="22"/>
+                <w:color w:val="000000"/>
+              </w:rPr>
+            </w:pPr>
+            <w:r>
+              <w:rPr>
+                <w:rFonts w:ascii="Arial" w:hAnsi="Arial" w:eastAsia="Arial" w:cs="Arial"/>
+                <w:i w:val="false"/>
+                <w:b w:val="false"/>
+                <w:u w:val="none"/>
+                <w:sz w:val="22"/>
+                <w:szCs w:val="22"/>
+                <w:color w:val="000000"/>
+              </w:rPr>
+              <w:t xml:space="preserve">Lilongwe</w:t>
+            </w:r>
+          </w:p>
+        </w:tc>
+        <w:tc>
+          <w:tcPr>
+            <w:tcBorders>
+              <w:bottom w:val="none" w:sz="0" w:space="0" w:color="000000"/>
+              <w:top w:val="none" w:sz="0" w:space="0" w:color="000000"/>
+              <w:left w:val="none" w:sz="0" w:space="0" w:color="000000"/>
+              <w:right w:val="none" w:sz="0" w:space="0" w:color="000000"/>
+            </w:tcBorders>
+            <w:shd w:val="clear" w:color="auto" w:fill="FFFFFF"/>
+            <w:tcMar>
+              <w:top w:w="0" w:type="dxa"/>
+              <w:bottom w:w="0" w:type="dxa"/>
+              <w:left w:w="0" w:type="dxa"/>
+              <w:right w:w="0" w:type="dxa"/>
+            </w:tcMar>
+            <w:vAlign w:val="center"/>
+          </w:tcPr>
+          <w:p>
+            <w:pPr>
+              <w:pStyle w:val="Normal"/>
+              <w:jc w:val="right"/>
+              <w:pBdr>
+                <w:bottom w:val="none" w:sz="0" w:space="0" w:color="000000"/>
+                <w:top w:val="none" w:sz="0" w:space="0" w:color="000000"/>
+                <w:left w:val="none" w:sz="0" w:space="0" w:color="000000"/>
+                <w:right w:val="none" w:sz="0" w:space="0" w:color="000000"/>
+              </w:pBdr>
+              <w:spacing w:after="100" w:before="100" w:line="240"/>
+              <w:ind w:left="100" w:right="100" w:firstLine="0" w:firstLineChars="0"/>
+              <w:rPr>
+                <w:rFonts w:ascii="Arial" w:hAnsi="Arial" w:eastAsia="Arial" w:cs="Arial"/>
+                <w:i w:val="false"/>
+                <w:b w:val="false"/>
+                <w:u w:val="none"/>
+                <w:sz w:val="22"/>
+                <w:szCs w:val="22"/>
+                <w:color w:val="000000"/>
+              </w:rPr>
+            </w:pPr>
+            <w:r>
+              <w:rPr>
+                <w:rFonts w:ascii="Arial" w:hAnsi="Arial" w:eastAsia="Arial" w:cs="Arial"/>
+                <w:i w:val="false"/>
+                <w:b w:val="false"/>
+                <w:u w:val="none"/>
+                <w:sz w:val="22"/>
+                <w:szCs w:val="22"/>
+                <w:color w:val="000000"/>
+              </w:rPr>
+              <w:t xml:space="preserve">32.66</w:t>
+            </w:r>
+          </w:p>
+        </w:tc>
+        <w:tc>
+          <w:tcPr>
+            <w:tcBorders>
+              <w:bottom w:val="none" w:sz="0" w:space="0" w:color="000000"/>
+              <w:top w:val="none" w:sz="0" w:space="0" w:color="000000"/>
+              <w:left w:val="none" w:sz="0" w:space="0" w:color="000000"/>
+              <w:right w:val="none" w:sz="0" w:space="0" w:color="000000"/>
+            </w:tcBorders>
+            <w:shd w:val="clear" w:color="auto" w:fill="FFFFFF"/>
+            <w:tcMar>
+              <w:top w:w="0" w:type="dxa"/>
+              <w:bottom w:w="0" w:type="dxa"/>
+              <w:left w:w="0" w:type="dxa"/>
+              <w:right w:w="0" w:type="dxa"/>
+            </w:tcMar>
+            <w:vAlign w:val="center"/>
+          </w:tcPr>
+          <w:p>
+            <w:pPr>
+              <w:pStyle w:val="Normal"/>
+              <w:jc w:val="right"/>
+              <w:pBdr>
+                <w:bottom w:val="none" w:sz="0" w:space="0" w:color="000000"/>
+                <w:top w:val="none" w:sz="0" w:space="0" w:color="000000"/>
+                <w:left w:val="none" w:sz="0" w:space="0" w:color="000000"/>
+                <w:right w:val="none" w:sz="0" w:space="0" w:color="000000"/>
+              </w:pBdr>
+              <w:spacing w:after="100" w:before="100" w:line="240"/>
+              <w:ind w:left="100" w:right="100" w:firstLine="0" w:firstLineChars="0"/>
+              <w:rPr>
+                <w:rFonts w:ascii="Arial" w:hAnsi="Arial" w:eastAsia="Arial" w:cs="Arial"/>
+                <w:i w:val="false"/>
+                <w:b w:val="false"/>
+                <w:u w:val="none"/>
+                <w:sz w:val="22"/>
+                <w:szCs w:val="22"/>
+                <w:color w:val="000000"/>
+              </w:rPr>
+            </w:pPr>
+            <w:r>
+              <w:rPr>
+                <w:rFonts w:ascii="Arial" w:hAnsi="Arial" w:eastAsia="Arial" w:cs="Arial"/>
+                <w:i w:val="false"/>
+                <w:b w:val="false"/>
+                <w:u w:val="none"/>
+                <w:sz w:val="22"/>
+                <w:szCs w:val="22"/>
+                <w:color w:val="000000"/>
+              </w:rPr>
+              <w:t xml:space="preserve">67.34</w:t>
+            </w:r>
+          </w:p>
+        </w:tc>
+        <w:tc>
+          <w:tcPr>
+            <w:tcBorders>
+              <w:bottom w:val="none" w:sz="0" w:space="0" w:color="000000"/>
+              <w:top w:val="none" w:sz="0" w:space="0" w:color="000000"/>
+              <w:left w:val="none" w:sz="0" w:space="0" w:color="000000"/>
+              <w:right w:val="none" w:sz="0" w:space="0" w:color="000000"/>
+            </w:tcBorders>
+            <w:shd w:val="clear" w:color="auto" w:fill="FFFFFF"/>
+            <w:tcMar>
+              <w:top w:w="0" w:type="dxa"/>
+              <w:bottom w:w="0" w:type="dxa"/>
+              <w:left w:w="0" w:type="dxa"/>
+              <w:right w:w="0" w:type="dxa"/>
+            </w:tcMar>
+            <w:vAlign w:val="center"/>
+          </w:tcPr>
+          <w:p>
+            <w:pPr>
+              <w:pStyle w:val="Normal"/>
+              <w:jc w:val="right"/>
+              <w:pBdr>
+                <w:bottom w:val="none" w:sz="0" w:space="0" w:color="000000"/>
+                <w:top w:val="none" w:sz="0" w:space="0" w:color="000000"/>
+                <w:left w:val="none" w:sz="0" w:space="0" w:color="000000"/>
+                <w:right w:val="none" w:sz="0" w:space="0" w:color="000000"/>
+              </w:pBdr>
+              <w:spacing w:after="100" w:before="100" w:line="240"/>
+              <w:ind w:left="100" w:right="100" w:firstLine="0" w:firstLineChars="0"/>
+              <w:rPr>
+                <w:rFonts w:ascii="Arial" w:hAnsi="Arial" w:eastAsia="Arial" w:cs="Arial"/>
+                <w:i w:val="false"/>
+                <w:b w:val="false"/>
+                <w:u w:val="none"/>
+                <w:sz w:val="22"/>
+                <w:szCs w:val="22"/>
+                <w:color w:val="000000"/>
+              </w:rPr>
+            </w:pPr>
+            <w:r>
+              <w:rPr>
+                <w:rFonts w:ascii="Arial" w:hAnsi="Arial" w:eastAsia="Arial" w:cs="Arial"/>
+                <w:i w:val="false"/>
+                <w:b w:val="false"/>
+                <w:u w:val="none"/>
+                <w:sz w:val="22"/>
+                <w:szCs w:val="22"/>
+                <w:color w:val="000000"/>
+              </w:rPr>
+              <w:t xml:space="preserve">297</w:t>
+            </w:r>
+          </w:p>
+        </w:tc>
+      </w:tr>
+      <w:tr>
+        <w:trPr>
+          <w:trHeight w:val="720" w:hRule="auto"/>
+        </w:trPr>
+        body 5
+        <w:tc>
+          <w:tcPr>
+            <w:tcBorders>
+              <w:bottom w:val="none" w:sz="0" w:space="0" w:color="000000"/>
+              <w:top w:val="none" w:sz="0" w:space="0" w:color="000000"/>
+              <w:left w:val="none" w:sz="0" w:space="0" w:color="000000"/>
+              <w:right w:val="none" w:sz="0" w:space="0" w:color="000000"/>
+            </w:tcBorders>
+            <w:shd w:val="clear" w:color="auto" w:fill="FFFFFF"/>
+            <w:tcMar>
+              <w:top w:w="0" w:type="dxa"/>
+              <w:bottom w:w="0" w:type="dxa"/>
+              <w:left w:w="0" w:type="dxa"/>
+              <w:right w:w="0" w:type="dxa"/>
+            </w:tcMar>
+            <w:vAlign w:val="center"/>
+          </w:tcPr>
+          <w:p>
+            <w:pPr>
+              <w:pStyle w:val="Normal"/>
+              <w:jc w:val="left"/>
+              <w:pBdr>
+                <w:bottom w:val="none" w:sz="0" w:space="0" w:color="000000"/>
+                <w:top w:val="none" w:sz="0" w:space="0" w:color="000000"/>
+                <w:left w:val="none" w:sz="0" w:space="0" w:color="000000"/>
+                <w:right w:val="none" w:sz="0" w:space="0" w:color="000000"/>
+              </w:pBdr>
+              <w:spacing w:after="100" w:before="100" w:line="240"/>
+              <w:ind w:left="100" w:right="100" w:firstLine="0" w:firstLineChars="0"/>
+              <w:rPr>
+                <w:rFonts w:ascii="Arial" w:hAnsi="Arial" w:eastAsia="Arial" w:cs="Arial"/>
+                <w:i w:val="false"/>
+                <w:b w:val="false"/>
+                <w:u w:val="none"/>
+                <w:sz w:val="22"/>
+                <w:szCs w:val="22"/>
+                <w:color w:val="000000"/>
+              </w:rPr>
+            </w:pPr>
+            <w:r>
+              <w:rPr>
+                <w:rFonts w:ascii="Arial" w:hAnsi="Arial" w:eastAsia="Arial" w:cs="Arial"/>
+                <w:i w:val="false"/>
+                <w:b w:val="false"/>
+                <w:u w:val="none"/>
+                <w:sz w:val="22"/>
+                <w:szCs w:val="22"/>
+                <w:color w:val="000000"/>
+              </w:rPr>
+              <w:t xml:space="preserve">Mangochi</w:t>
+            </w:r>
+          </w:p>
+        </w:tc>
+        <w:tc>
+          <w:tcPr>
+            <w:tcBorders>
+              <w:bottom w:val="none" w:sz="0" w:space="0" w:color="000000"/>
+              <w:top w:val="none" w:sz="0" w:space="0" w:color="000000"/>
+              <w:left w:val="none" w:sz="0" w:space="0" w:color="000000"/>
+              <w:right w:val="none" w:sz="0" w:space="0" w:color="000000"/>
+            </w:tcBorders>
+            <w:shd w:val="clear" w:color="auto" w:fill="FFFFFF"/>
+            <w:tcMar>
+              <w:top w:w="0" w:type="dxa"/>
+              <w:bottom w:w="0" w:type="dxa"/>
+              <w:left w:w="0" w:type="dxa"/>
+              <w:right w:w="0" w:type="dxa"/>
+            </w:tcMar>
+            <w:vAlign w:val="center"/>
+          </w:tcPr>
+          <w:p>
+            <w:pPr>
+              <w:pStyle w:val="Normal"/>
+              <w:jc w:val="right"/>
+              <w:pBdr>
+                <w:bottom w:val="none" w:sz="0" w:space="0" w:color="000000"/>
+                <w:top w:val="none" w:sz="0" w:space="0" w:color="000000"/>
+                <w:left w:val="none" w:sz="0" w:space="0" w:color="000000"/>
+                <w:right w:val="none" w:sz="0" w:space="0" w:color="000000"/>
+              </w:pBdr>
+              <w:spacing w:after="100" w:before="100" w:line="240"/>
+              <w:ind w:left="100" w:right="100" w:firstLine="0" w:firstLineChars="0"/>
+              <w:rPr>
+                <w:rFonts w:ascii="Arial" w:hAnsi="Arial" w:eastAsia="Arial" w:cs="Arial"/>
+                <w:i w:val="false"/>
+                <w:b w:val="false"/>
+                <w:u w:val="none"/>
+                <w:sz w:val="22"/>
+                <w:szCs w:val="22"/>
+                <w:color w:val="000000"/>
+              </w:rPr>
+            </w:pPr>
+            <w:r>
+              <w:rPr>
+                <w:rFonts w:ascii="Arial" w:hAnsi="Arial" w:eastAsia="Arial" w:cs="Arial"/>
+                <w:i w:val="false"/>
+                <w:b w:val="false"/>
+                <w:u w:val="none"/>
+                <w:sz w:val="22"/>
+                <w:szCs w:val="22"/>
+                <w:color w:val="000000"/>
+              </w:rPr>
+              <w:t xml:space="preserve">43.41</w:t>
+            </w:r>
+          </w:p>
+        </w:tc>
+        <w:tc>
+          <w:tcPr>
+            <w:tcBorders>
+              <w:bottom w:val="none" w:sz="0" w:space="0" w:color="000000"/>
+              <w:top w:val="none" w:sz="0" w:space="0" w:color="000000"/>
+              <w:left w:val="none" w:sz="0" w:space="0" w:color="000000"/>
+              <w:right w:val="none" w:sz="0" w:space="0" w:color="000000"/>
+            </w:tcBorders>
+            <w:shd w:val="clear" w:color="auto" w:fill="FFFFFF"/>
+            <w:tcMar>
+              <w:top w:w="0" w:type="dxa"/>
+              <w:bottom w:w="0" w:type="dxa"/>
+              <w:left w:w="0" w:type="dxa"/>
+              <w:right w:w="0" w:type="dxa"/>
+            </w:tcMar>
+            <w:vAlign w:val="center"/>
+          </w:tcPr>
+          <w:p>
+            <w:pPr>
+              <w:pStyle w:val="Normal"/>
+              <w:jc w:val="right"/>
+              <w:pBdr>
+                <w:bottom w:val="none" w:sz="0" w:space="0" w:color="000000"/>
+                <w:top w:val="none" w:sz="0" w:space="0" w:color="000000"/>
+                <w:left w:val="none" w:sz="0" w:space="0" w:color="000000"/>
+                <w:right w:val="none" w:sz="0" w:space="0" w:color="000000"/>
+              </w:pBdr>
+              <w:spacing w:after="100" w:before="100" w:line="240"/>
+              <w:ind w:left="100" w:right="100" w:firstLine="0" w:firstLineChars="0"/>
+              <w:rPr>
+                <w:rFonts w:ascii="Arial" w:hAnsi="Arial" w:eastAsia="Arial" w:cs="Arial"/>
+                <w:i w:val="false"/>
+                <w:b w:val="false"/>
+                <w:u w:val="none"/>
+                <w:sz w:val="22"/>
+                <w:szCs w:val="22"/>
+                <w:color w:val="000000"/>
+              </w:rPr>
+            </w:pPr>
+            <w:r>
+              <w:rPr>
+                <w:rFonts w:ascii="Arial" w:hAnsi="Arial" w:eastAsia="Arial" w:cs="Arial"/>
+                <w:i w:val="false"/>
+                <w:b w:val="false"/>
+                <w:u w:val="none"/>
+                <w:sz w:val="22"/>
+                <w:szCs w:val="22"/>
+                <w:color w:val="000000"/>
+              </w:rPr>
+              <w:t xml:space="preserve">56.59</w:t>
+            </w:r>
+          </w:p>
+        </w:tc>
+        <w:tc>
+          <w:tcPr>
+            <w:tcBorders>
+              <w:bottom w:val="none" w:sz="0" w:space="0" w:color="000000"/>
+              <w:top w:val="none" w:sz="0" w:space="0" w:color="000000"/>
+              <w:left w:val="none" w:sz="0" w:space="0" w:color="000000"/>
+              <w:right w:val="none" w:sz="0" w:space="0" w:color="000000"/>
+            </w:tcBorders>
+            <w:shd w:val="clear" w:color="auto" w:fill="FFFFFF"/>
+            <w:tcMar>
+              <w:top w:w="0" w:type="dxa"/>
+              <w:bottom w:w="0" w:type="dxa"/>
+              <w:left w:w="0" w:type="dxa"/>
+              <w:right w:w="0" w:type="dxa"/>
+            </w:tcMar>
+            <w:vAlign w:val="center"/>
+          </w:tcPr>
+          <w:p>
+            <w:pPr>
+              <w:pStyle w:val="Normal"/>
+              <w:jc w:val="right"/>
+              <w:pBdr>
+                <w:bottom w:val="none" w:sz="0" w:space="0" w:color="000000"/>
+                <w:top w:val="none" w:sz="0" w:space="0" w:color="000000"/>
+                <w:left w:val="none" w:sz="0" w:space="0" w:color="000000"/>
+                <w:right w:val="none" w:sz="0" w:space="0" w:color="000000"/>
+              </w:pBdr>
+              <w:spacing w:after="100" w:before="100" w:line="240"/>
+              <w:ind w:left="100" w:right="100" w:firstLine="0" w:firstLineChars="0"/>
+              <w:rPr>
+                <w:rFonts w:ascii="Arial" w:hAnsi="Arial" w:eastAsia="Arial" w:cs="Arial"/>
+                <w:i w:val="false"/>
+                <w:b w:val="false"/>
+                <w:u w:val="none"/>
+                <w:sz w:val="22"/>
+                <w:szCs w:val="22"/>
+                <w:color w:val="000000"/>
+              </w:rPr>
+            </w:pPr>
+            <w:r>
+              <w:rPr>
+                <w:rFonts w:ascii="Arial" w:hAnsi="Arial" w:eastAsia="Arial" w:cs="Arial"/>
+                <w:i w:val="false"/>
+                <w:b w:val="false"/>
+                <w:u w:val="none"/>
+                <w:sz w:val="22"/>
+                <w:szCs w:val="22"/>
+                <w:color w:val="000000"/>
+              </w:rPr>
+              <w:t xml:space="preserve">129</w:t>
+            </w:r>
+          </w:p>
+        </w:tc>
+      </w:tr>
+      <w:tr>
+        <w:trPr>
+          <w:trHeight w:val="720" w:hRule="auto"/>
+        </w:trPr>
+        body 6
+        <w:tc>
+          <w:tcPr>
+            <w:tcBorders>
+              <w:bottom w:val="none" w:sz="0" w:space="0" w:color="000000"/>
+              <w:top w:val="none" w:sz="0" w:space="0" w:color="000000"/>
+              <w:left w:val="none" w:sz="0" w:space="0" w:color="000000"/>
+              <w:right w:val="none" w:sz="0" w:space="0" w:color="000000"/>
+            </w:tcBorders>
+            <w:shd w:val="clear" w:color="auto" w:fill="FFFFFF"/>
+            <w:tcMar>
+              <w:top w:w="0" w:type="dxa"/>
+              <w:bottom w:w="0" w:type="dxa"/>
+              <w:left w:w="0" w:type="dxa"/>
+              <w:right w:w="0" w:type="dxa"/>
+            </w:tcMar>
+            <w:vAlign w:val="center"/>
+          </w:tcPr>
+          <w:p>
+            <w:pPr>
+              <w:pStyle w:val="Normal"/>
+              <w:jc w:val="left"/>
+              <w:pBdr>
+                <w:bottom w:val="none" w:sz="0" w:space="0" w:color="000000"/>
+                <w:top w:val="none" w:sz="0" w:space="0" w:color="000000"/>
+                <w:left w:val="none" w:sz="0" w:space="0" w:color="000000"/>
+                <w:right w:val="none" w:sz="0" w:space="0" w:color="000000"/>
+              </w:pBdr>
+              <w:spacing w:after="100" w:before="100" w:line="240"/>
+              <w:ind w:left="100" w:right="100" w:firstLine="0" w:firstLineChars="0"/>
+              <w:rPr>
+                <w:rFonts w:ascii="Arial" w:hAnsi="Arial" w:eastAsia="Arial" w:cs="Arial"/>
+                <w:i w:val="false"/>
+                <w:b w:val="false"/>
+                <w:u w:val="none"/>
+                <w:sz w:val="22"/>
+                <w:szCs w:val="22"/>
+                <w:color w:val="000000"/>
+              </w:rPr>
+            </w:pPr>
+            <w:r>
+              <w:rPr>
+                <w:rFonts w:ascii="Arial" w:hAnsi="Arial" w:eastAsia="Arial" w:cs="Arial"/>
+                <w:i w:val="false"/>
+                <w:b w:val="false"/>
+                <w:u w:val="none"/>
+                <w:sz w:val="22"/>
+                <w:szCs w:val="22"/>
+                <w:color w:val="000000"/>
+              </w:rPr>
+              <w:t xml:space="preserve">Nkhatabay</w:t>
+            </w:r>
+          </w:p>
+        </w:tc>
+        <w:tc>
+          <w:tcPr>
+            <w:tcBorders>
+              <w:bottom w:val="none" w:sz="0" w:space="0" w:color="000000"/>
+              <w:top w:val="none" w:sz="0" w:space="0" w:color="000000"/>
+              <w:left w:val="none" w:sz="0" w:space="0" w:color="000000"/>
+              <w:right w:val="none" w:sz="0" w:space="0" w:color="000000"/>
+            </w:tcBorders>
+            <w:shd w:val="clear" w:color="auto" w:fill="FFFFFF"/>
+            <w:tcMar>
+              <w:top w:w="0" w:type="dxa"/>
+              <w:bottom w:w="0" w:type="dxa"/>
+              <w:left w:w="0" w:type="dxa"/>
+              <w:right w:w="0" w:type="dxa"/>
+            </w:tcMar>
+            <w:vAlign w:val="center"/>
+          </w:tcPr>
+          <w:p>
+            <w:pPr>
+              <w:pStyle w:val="Normal"/>
+              <w:jc w:val="right"/>
+              <w:pBdr>
+                <w:bottom w:val="none" w:sz="0" w:space="0" w:color="000000"/>
+                <w:top w:val="none" w:sz="0" w:space="0" w:color="000000"/>
+                <w:left w:val="none" w:sz="0" w:space="0" w:color="000000"/>
+                <w:right w:val="none" w:sz="0" w:space="0" w:color="000000"/>
+              </w:pBdr>
+              <w:spacing w:after="100" w:before="100" w:line="240"/>
+              <w:ind w:left="100" w:right="100" w:firstLine="0" w:firstLineChars="0"/>
+              <w:rPr>
+                <w:rFonts w:ascii="Arial" w:hAnsi="Arial" w:eastAsia="Arial" w:cs="Arial"/>
+                <w:i w:val="false"/>
+                <w:b w:val="false"/>
+                <w:u w:val="none"/>
+                <w:sz w:val="22"/>
+                <w:szCs w:val="22"/>
+                <w:color w:val="000000"/>
+              </w:rPr>
+            </w:pPr>
+            <w:r>
+              <w:rPr>
+                <w:rFonts w:ascii="Arial" w:hAnsi="Arial" w:eastAsia="Arial" w:cs="Arial"/>
+                <w:i w:val="false"/>
+                <w:b w:val="false"/>
+                <w:u w:val="none"/>
+                <w:sz w:val="22"/>
+                <w:szCs w:val="22"/>
+                <w:color w:val="000000"/>
+              </w:rPr>
+              <w:t xml:space="preserve">30.56</w:t>
+            </w:r>
+          </w:p>
+        </w:tc>
+        <w:tc>
+          <w:tcPr>
+            <w:tcBorders>
+              <w:bottom w:val="none" w:sz="0" w:space="0" w:color="000000"/>
+              <w:top w:val="none" w:sz="0" w:space="0" w:color="000000"/>
+              <w:left w:val="none" w:sz="0" w:space="0" w:color="000000"/>
+              <w:right w:val="none" w:sz="0" w:space="0" w:color="000000"/>
+            </w:tcBorders>
+            <w:shd w:val="clear" w:color="auto" w:fill="FFFFFF"/>
+            <w:tcMar>
+              <w:top w:w="0" w:type="dxa"/>
+              <w:bottom w:w="0" w:type="dxa"/>
+              <w:left w:w="0" w:type="dxa"/>
+              <w:right w:w="0" w:type="dxa"/>
+            </w:tcMar>
+            <w:vAlign w:val="center"/>
+          </w:tcPr>
+          <w:p>
+            <w:pPr>
+              <w:pStyle w:val="Normal"/>
+              <w:jc w:val="right"/>
+              <w:pBdr>
+                <w:bottom w:val="none" w:sz="0" w:space="0" w:color="000000"/>
+                <w:top w:val="none" w:sz="0" w:space="0" w:color="000000"/>
+                <w:left w:val="none" w:sz="0" w:space="0" w:color="000000"/>
+                <w:right w:val="none" w:sz="0" w:space="0" w:color="000000"/>
+              </w:pBdr>
+              <w:spacing w:after="100" w:before="100" w:line="240"/>
+              <w:ind w:left="100" w:right="100" w:firstLine="0" w:firstLineChars="0"/>
+              <w:rPr>
+                <w:rFonts w:ascii="Arial" w:hAnsi="Arial" w:eastAsia="Arial" w:cs="Arial"/>
+                <w:i w:val="false"/>
+                <w:b w:val="false"/>
+                <w:u w:val="none"/>
+                <w:sz w:val="22"/>
+                <w:szCs w:val="22"/>
+                <w:color w:val="000000"/>
+              </w:rPr>
+            </w:pPr>
+            <w:r>
+              <w:rPr>
+                <w:rFonts w:ascii="Arial" w:hAnsi="Arial" w:eastAsia="Arial" w:cs="Arial"/>
+                <w:i w:val="false"/>
+                <w:b w:val="false"/>
+                <w:u w:val="none"/>
+                <w:sz w:val="22"/>
+                <w:szCs w:val="22"/>
+                <w:color w:val="000000"/>
+              </w:rPr>
+              <w:t xml:space="preserve">69.44</w:t>
+            </w:r>
+          </w:p>
+        </w:tc>
+        <w:tc>
+          <w:tcPr>
+            <w:tcBorders>
+              <w:bottom w:val="none" w:sz="0" w:space="0" w:color="000000"/>
+              <w:top w:val="none" w:sz="0" w:space="0" w:color="000000"/>
+              <w:left w:val="none" w:sz="0" w:space="0" w:color="000000"/>
+              <w:right w:val="none" w:sz="0" w:space="0" w:color="000000"/>
+            </w:tcBorders>
+            <w:shd w:val="clear" w:color="auto" w:fill="FFFFFF"/>
+            <w:tcMar>
+              <w:top w:w="0" w:type="dxa"/>
+              <w:bottom w:w="0" w:type="dxa"/>
+              <w:left w:w="0" w:type="dxa"/>
+              <w:right w:w="0" w:type="dxa"/>
+            </w:tcMar>
+            <w:vAlign w:val="center"/>
+          </w:tcPr>
+          <w:p>
+            <w:pPr>
+              <w:pStyle w:val="Normal"/>
+              <w:jc w:val="right"/>
+              <w:pBdr>
+                <w:bottom w:val="none" w:sz="0" w:space="0" w:color="000000"/>
+                <w:top w:val="none" w:sz="0" w:space="0" w:color="000000"/>
+                <w:left w:val="none" w:sz="0" w:space="0" w:color="000000"/>
+                <w:right w:val="none" w:sz="0" w:space="0" w:color="000000"/>
+              </w:pBdr>
+              <w:spacing w:after="100" w:before="100" w:line="240"/>
+              <w:ind w:left="100" w:right="100" w:firstLine="0" w:firstLineChars="0"/>
+              <w:rPr>
+                <w:rFonts w:ascii="Arial" w:hAnsi="Arial" w:eastAsia="Arial" w:cs="Arial"/>
+                <w:i w:val="false"/>
+                <w:b w:val="false"/>
+                <w:u w:val="none"/>
+                <w:sz w:val="22"/>
+                <w:szCs w:val="22"/>
+                <w:color w:val="000000"/>
+              </w:rPr>
+            </w:pPr>
+            <w:r>
+              <w:rPr>
+                <w:rFonts w:ascii="Arial" w:hAnsi="Arial" w:eastAsia="Arial" w:cs="Arial"/>
+                <w:i w:val="false"/>
+                <w:b w:val="false"/>
+                <w:u w:val="none"/>
+                <w:sz w:val="22"/>
+                <w:szCs w:val="22"/>
+                <w:color w:val="000000"/>
+              </w:rPr>
+              <w:t xml:space="preserve">36</w:t>
+            </w:r>
+          </w:p>
+        </w:tc>
+      </w:tr>
+      <w:tr>
+        <w:trPr>
+          <w:trHeight w:val="720" w:hRule="auto"/>
+        </w:trPr>
+        body 7
+        <w:tc>
+          <w:tcPr>
+            <w:tcBorders>
+              <w:bottom w:val="none" w:sz="0" w:space="0" w:color="000000"/>
+              <w:top w:val="none" w:sz="0" w:space="0" w:color="000000"/>
+              <w:left w:val="none" w:sz="0" w:space="0" w:color="000000"/>
+              <w:right w:val="none" w:sz="0" w:space="0" w:color="000000"/>
+            </w:tcBorders>
+            <w:shd w:val="clear" w:color="auto" w:fill="FFFFFF"/>
+            <w:tcMar>
+              <w:top w:w="0" w:type="dxa"/>
+              <w:bottom w:w="0" w:type="dxa"/>
+              <w:left w:w="0" w:type="dxa"/>
+              <w:right w:w="0" w:type="dxa"/>
+            </w:tcMar>
+            <w:vAlign w:val="center"/>
+          </w:tcPr>
+          <w:p>
+            <w:pPr>
+              <w:pStyle w:val="Normal"/>
+              <w:jc w:val="left"/>
+              <w:pBdr>
+                <w:bottom w:val="none" w:sz="0" w:space="0" w:color="000000"/>
+                <w:top w:val="none" w:sz="0" w:space="0" w:color="000000"/>
+                <w:left w:val="none" w:sz="0" w:space="0" w:color="000000"/>
+                <w:right w:val="none" w:sz="0" w:space="0" w:color="000000"/>
+              </w:pBdr>
+              <w:spacing w:after="100" w:before="100" w:line="240"/>
+              <w:ind w:left="100" w:right="100" w:firstLine="0" w:firstLineChars="0"/>
+              <w:rPr>
+                <w:rFonts w:ascii="Arial" w:hAnsi="Arial" w:eastAsia="Arial" w:cs="Arial"/>
+                <w:i w:val="false"/>
+                <w:b w:val="false"/>
+                <w:u w:val="none"/>
+                <w:sz w:val="22"/>
+                <w:szCs w:val="22"/>
+                <w:color w:val="000000"/>
+              </w:rPr>
+            </w:pPr>
+            <w:r>
+              <w:rPr>
+                <w:rFonts w:ascii="Arial" w:hAnsi="Arial" w:eastAsia="Arial" w:cs="Arial"/>
+                <w:i w:val="false"/>
+                <w:b w:val="false"/>
+                <w:u w:val="none"/>
+                <w:sz w:val="22"/>
+                <w:szCs w:val="22"/>
+                <w:color w:val="000000"/>
+              </w:rPr>
+              <w:t xml:space="preserve">Salima</w:t>
+            </w:r>
+          </w:p>
+        </w:tc>
+        <w:tc>
+          <w:tcPr>
+            <w:tcBorders>
+              <w:bottom w:val="none" w:sz="0" w:space="0" w:color="000000"/>
+              <w:top w:val="none" w:sz="0" w:space="0" w:color="000000"/>
+              <w:left w:val="none" w:sz="0" w:space="0" w:color="000000"/>
+              <w:right w:val="none" w:sz="0" w:space="0" w:color="000000"/>
+            </w:tcBorders>
+            <w:shd w:val="clear" w:color="auto" w:fill="FFFFFF"/>
+            <w:tcMar>
+              <w:top w:w="0" w:type="dxa"/>
+              <w:bottom w:w="0" w:type="dxa"/>
+              <w:left w:w="0" w:type="dxa"/>
+              <w:right w:w="0" w:type="dxa"/>
+            </w:tcMar>
+            <w:vAlign w:val="center"/>
+          </w:tcPr>
+          <w:p>
+            <w:pPr>
+              <w:pStyle w:val="Normal"/>
+              <w:jc w:val="right"/>
+              <w:pBdr>
+                <w:bottom w:val="none" w:sz="0" w:space="0" w:color="000000"/>
+                <w:top w:val="none" w:sz="0" w:space="0" w:color="000000"/>
+                <w:left w:val="none" w:sz="0" w:space="0" w:color="000000"/>
+                <w:right w:val="none" w:sz="0" w:space="0" w:color="000000"/>
+              </w:pBdr>
+              <w:spacing w:after="100" w:before="100" w:line="240"/>
+              <w:ind w:left="100" w:right="100" w:firstLine="0" w:firstLineChars="0"/>
+              <w:rPr>
+                <w:rFonts w:ascii="Arial" w:hAnsi="Arial" w:eastAsia="Arial" w:cs="Arial"/>
+                <w:i w:val="false"/>
+                <w:b w:val="false"/>
+                <w:u w:val="none"/>
+                <w:sz w:val="22"/>
+                <w:szCs w:val="22"/>
+                <w:color w:val="000000"/>
+              </w:rPr>
+            </w:pPr>
+            <w:r>
+              <w:rPr>
+                <w:rFonts w:ascii="Arial" w:hAnsi="Arial" w:eastAsia="Arial" w:cs="Arial"/>
+                <w:i w:val="false"/>
+                <w:b w:val="false"/>
+                <w:u w:val="none"/>
+                <w:sz w:val="22"/>
+                <w:szCs w:val="22"/>
+                <w:color w:val="000000"/>
+              </w:rPr>
+              <w:t xml:space="preserve">37.70</w:t>
+            </w:r>
+          </w:p>
+        </w:tc>
+        <w:tc>
+          <w:tcPr>
+            <w:tcBorders>
+              <w:bottom w:val="none" w:sz="0" w:space="0" w:color="000000"/>
+              <w:top w:val="none" w:sz="0" w:space="0" w:color="000000"/>
+              <w:left w:val="none" w:sz="0" w:space="0" w:color="000000"/>
+              <w:right w:val="none" w:sz="0" w:space="0" w:color="000000"/>
+            </w:tcBorders>
+            <w:shd w:val="clear" w:color="auto" w:fill="FFFFFF"/>
+            <w:tcMar>
+              <w:top w:w="0" w:type="dxa"/>
+              <w:bottom w:w="0" w:type="dxa"/>
+              <w:left w:w="0" w:type="dxa"/>
+              <w:right w:w="0" w:type="dxa"/>
+            </w:tcMar>
+            <w:vAlign w:val="center"/>
+          </w:tcPr>
+          <w:p>
+            <w:pPr>
+              <w:pStyle w:val="Normal"/>
+              <w:jc w:val="right"/>
+              <w:pBdr>
+                <w:bottom w:val="none" w:sz="0" w:space="0" w:color="000000"/>
+                <w:top w:val="none" w:sz="0" w:space="0" w:color="000000"/>
+                <w:left w:val="none" w:sz="0" w:space="0" w:color="000000"/>
+                <w:right w:val="none" w:sz="0" w:space="0" w:color="000000"/>
+              </w:pBdr>
+              <w:spacing w:after="100" w:before="100" w:line="240"/>
+              <w:ind w:left="100" w:right="100" w:firstLine="0" w:firstLineChars="0"/>
+              <w:rPr>
+                <w:rFonts w:ascii="Arial" w:hAnsi="Arial" w:eastAsia="Arial" w:cs="Arial"/>
+                <w:i w:val="false"/>
+                <w:b w:val="false"/>
+                <w:u w:val="none"/>
+                <w:sz w:val="22"/>
+                <w:szCs w:val="22"/>
+                <w:color w:val="000000"/>
+              </w:rPr>
+            </w:pPr>
+            <w:r>
+              <w:rPr>
+                <w:rFonts w:ascii="Arial" w:hAnsi="Arial" w:eastAsia="Arial" w:cs="Arial"/>
+                <w:i w:val="false"/>
+                <w:b w:val="false"/>
+                <w:u w:val="none"/>
+                <w:sz w:val="22"/>
+                <w:szCs w:val="22"/>
+                <w:color w:val="000000"/>
+              </w:rPr>
+              <w:t xml:space="preserve">62.30</w:t>
+            </w:r>
+          </w:p>
+        </w:tc>
+        <w:tc>
+          <w:tcPr>
+            <w:tcBorders>
+              <w:bottom w:val="none" w:sz="0" w:space="0" w:color="000000"/>
+              <w:top w:val="none" w:sz="0" w:space="0" w:color="000000"/>
+              <w:left w:val="none" w:sz="0" w:space="0" w:color="000000"/>
+              <w:right w:val="none" w:sz="0" w:space="0" w:color="000000"/>
+            </w:tcBorders>
+            <w:shd w:val="clear" w:color="auto" w:fill="FFFFFF"/>
+            <w:tcMar>
+              <w:top w:w="0" w:type="dxa"/>
+              <w:bottom w:w="0" w:type="dxa"/>
+              <w:left w:w="0" w:type="dxa"/>
+              <w:right w:w="0" w:type="dxa"/>
+            </w:tcMar>
+            <w:vAlign w:val="center"/>
+          </w:tcPr>
+          <w:p>
+            <w:pPr>
+              <w:pStyle w:val="Normal"/>
+              <w:jc w:val="right"/>
+              <w:pBdr>
+                <w:bottom w:val="none" w:sz="0" w:space="0" w:color="000000"/>
+                <w:top w:val="none" w:sz="0" w:space="0" w:color="000000"/>
+                <w:left w:val="none" w:sz="0" w:space="0" w:color="000000"/>
+                <w:right w:val="none" w:sz="0" w:space="0" w:color="000000"/>
+              </w:pBdr>
+              <w:spacing w:after="100" w:before="100" w:line="240"/>
+              <w:ind w:left="100" w:right="100" w:firstLine="0" w:firstLineChars="0"/>
+              <w:rPr>
+                <w:rFonts w:ascii="Arial" w:hAnsi="Arial" w:eastAsia="Arial" w:cs="Arial"/>
+                <w:i w:val="false"/>
+                <w:b w:val="false"/>
+                <w:u w:val="none"/>
+                <w:sz w:val="22"/>
+                <w:szCs w:val="22"/>
+                <w:color w:val="000000"/>
+              </w:rPr>
+            </w:pPr>
+            <w:r>
+              <w:rPr>
+                <w:rFonts w:ascii="Arial" w:hAnsi="Arial" w:eastAsia="Arial" w:cs="Arial"/>
+                <w:i w:val="false"/>
+                <w:b w:val="false"/>
+                <w:u w:val="none"/>
+                <w:sz w:val="22"/>
+                <w:szCs w:val="22"/>
+                <w:color w:val="000000"/>
+              </w:rPr>
+              <w:t xml:space="preserve">61</w:t>
+            </w:r>
+          </w:p>
+        </w:tc>
+      </w:tr>
+      <w:tr>
+        <w:trPr>
+          <w:trHeight w:val="720" w:hRule="auto"/>
+        </w:trPr>
+        body 8
+        <w:tc>
+          <w:tcPr>
+            <w:tcBorders>
+              <w:bottom w:val="none" w:sz="0" w:space="0" w:color="000000"/>
+              <w:top w:val="none" w:sz="0" w:space="0" w:color="000000"/>
+              <w:left w:val="none" w:sz="0" w:space="0" w:color="000000"/>
+              <w:right w:val="none" w:sz="0" w:space="0" w:color="000000"/>
+            </w:tcBorders>
+            <w:shd w:val="clear" w:color="auto" w:fill="FFFFFF"/>
+            <w:tcMar>
+              <w:top w:w="0" w:type="dxa"/>
+              <w:bottom w:w="0" w:type="dxa"/>
+              <w:left w:w="0" w:type="dxa"/>
+              <w:right w:w="0" w:type="dxa"/>
+            </w:tcMar>
+            <w:vAlign w:val="center"/>
+          </w:tcPr>
+          <w:p>
+            <w:pPr>
+              <w:pStyle w:val="Normal"/>
+              <w:jc w:val="left"/>
+              <w:pBdr>
+                <w:bottom w:val="none" w:sz="0" w:space="0" w:color="000000"/>
+                <w:top w:val="none" w:sz="0" w:space="0" w:color="000000"/>
+                <w:left w:val="none" w:sz="0" w:space="0" w:color="000000"/>
+                <w:right w:val="none" w:sz="0" w:space="0" w:color="000000"/>
+              </w:pBdr>
+              <w:spacing w:after="100" w:before="100" w:line="240"/>
+              <w:ind w:left="100" w:right="100" w:firstLine="0" w:firstLineChars="0"/>
+              <w:rPr>
+                <w:rFonts w:ascii="Arial" w:hAnsi="Arial" w:eastAsia="Arial" w:cs="Arial"/>
+                <w:i w:val="false"/>
+                <w:b w:val="false"/>
+                <w:u w:val="none"/>
+                <w:sz w:val="22"/>
+                <w:szCs w:val="22"/>
+                <w:color w:val="000000"/>
+              </w:rPr>
+            </w:pPr>
+            <w:r>
+              <w:rPr>
+                <w:rFonts w:ascii="Arial" w:hAnsi="Arial" w:eastAsia="Arial" w:cs="Arial"/>
+                <w:i w:val="false"/>
+                <w:b w:val="false"/>
+                <w:u w:val="none"/>
+                <w:sz w:val="22"/>
+                <w:szCs w:val="22"/>
+                <w:color w:val="000000"/>
+              </w:rPr>
+              <w:t xml:space="preserve">in_land</w:t>
+            </w:r>
+          </w:p>
+        </w:tc>
+        <w:tc>
+          <w:tcPr>
+            <w:tcBorders>
+              <w:bottom w:val="none" w:sz="0" w:space="0" w:color="000000"/>
+              <w:top w:val="none" w:sz="0" w:space="0" w:color="000000"/>
+              <w:left w:val="none" w:sz="0" w:space="0" w:color="000000"/>
+              <w:right w:val="none" w:sz="0" w:space="0" w:color="000000"/>
+            </w:tcBorders>
+            <w:shd w:val="clear" w:color="auto" w:fill="FFFFFF"/>
+            <w:tcMar>
+              <w:top w:w="0" w:type="dxa"/>
+              <w:bottom w:w="0" w:type="dxa"/>
+              <w:left w:w="0" w:type="dxa"/>
+              <w:right w:w="0" w:type="dxa"/>
+            </w:tcMar>
+            <w:vAlign w:val="center"/>
+          </w:tcPr>
+          <w:p>
+            <w:pPr>
+              <w:pStyle w:val="Normal"/>
+              <w:jc w:val="right"/>
+              <w:pBdr>
+                <w:bottom w:val="none" w:sz="0" w:space="0" w:color="000000"/>
+                <w:top w:val="none" w:sz="0" w:space="0" w:color="000000"/>
+                <w:left w:val="none" w:sz="0" w:space="0" w:color="000000"/>
+                <w:right w:val="none" w:sz="0" w:space="0" w:color="000000"/>
+              </w:pBdr>
+              <w:spacing w:after="100" w:before="100" w:line="240"/>
+              <w:ind w:left="100" w:right="100" w:firstLine="0" w:firstLineChars="0"/>
+              <w:rPr>
+                <w:rFonts w:ascii="Arial" w:hAnsi="Arial" w:eastAsia="Arial" w:cs="Arial"/>
+                <w:i w:val="false"/>
+                <w:b w:val="false"/>
+                <w:u w:val="none"/>
+                <w:sz w:val="22"/>
+                <w:szCs w:val="22"/>
+                <w:color w:val="000000"/>
+              </w:rPr>
+            </w:pPr>
+            <w:r>
+              <w:rPr>
+                <w:rFonts w:ascii="Arial" w:hAnsi="Arial" w:eastAsia="Arial" w:cs="Arial"/>
+                <w:i w:val="false"/>
+                <w:b w:val="false"/>
+                <w:u w:val="none"/>
+                <w:sz w:val="22"/>
+                <w:szCs w:val="22"/>
+                <w:color w:val="000000"/>
+              </w:rPr>
+              <w:t xml:space="preserve">27.26</w:t>
+            </w:r>
+          </w:p>
+        </w:tc>
+        <w:tc>
+          <w:tcPr>
+            <w:tcBorders>
+              <w:bottom w:val="none" w:sz="0" w:space="0" w:color="000000"/>
+              <w:top w:val="none" w:sz="0" w:space="0" w:color="000000"/>
+              <w:left w:val="none" w:sz="0" w:space="0" w:color="000000"/>
+              <w:right w:val="none" w:sz="0" w:space="0" w:color="000000"/>
+            </w:tcBorders>
+            <w:shd w:val="clear" w:color="auto" w:fill="FFFFFF"/>
+            <w:tcMar>
+              <w:top w:w="0" w:type="dxa"/>
+              <w:bottom w:w="0" w:type="dxa"/>
+              <w:left w:w="0" w:type="dxa"/>
+              <w:right w:w="0" w:type="dxa"/>
+            </w:tcMar>
+            <w:vAlign w:val="center"/>
+          </w:tcPr>
+          <w:p>
+            <w:pPr>
+              <w:pStyle w:val="Normal"/>
+              <w:jc w:val="right"/>
+              <w:pBdr>
+                <w:bottom w:val="none" w:sz="0" w:space="0" w:color="000000"/>
+                <w:top w:val="none" w:sz="0" w:space="0" w:color="000000"/>
+                <w:left w:val="none" w:sz="0" w:space="0" w:color="000000"/>
+                <w:right w:val="none" w:sz="0" w:space="0" w:color="000000"/>
+              </w:pBdr>
+              <w:spacing w:after="100" w:before="100" w:line="240"/>
+              <w:ind w:left="100" w:right="100" w:firstLine="0" w:firstLineChars="0"/>
+              <w:rPr>
+                <w:rFonts w:ascii="Arial" w:hAnsi="Arial" w:eastAsia="Arial" w:cs="Arial"/>
+                <w:i w:val="false"/>
+                <w:b w:val="false"/>
+                <w:u w:val="none"/>
+                <w:sz w:val="22"/>
+                <w:szCs w:val="22"/>
+                <w:color w:val="000000"/>
+              </w:rPr>
+            </w:pPr>
+            <w:r>
+              <w:rPr>
+                <w:rFonts w:ascii="Arial" w:hAnsi="Arial" w:eastAsia="Arial" w:cs="Arial"/>
+                <w:i w:val="false"/>
+                <w:b w:val="false"/>
+                <w:u w:val="none"/>
+                <w:sz w:val="22"/>
+                <w:szCs w:val="22"/>
+                <w:color w:val="000000"/>
+              </w:rPr>
+              <w:t xml:space="preserve">72.74</w:t>
+            </w:r>
+          </w:p>
+        </w:tc>
+        <w:tc>
+          <w:tcPr>
+            <w:tcBorders>
+              <w:bottom w:val="none" w:sz="0" w:space="0" w:color="000000"/>
+              <w:top w:val="none" w:sz="0" w:space="0" w:color="000000"/>
+              <w:left w:val="none" w:sz="0" w:space="0" w:color="000000"/>
+              <w:right w:val="none" w:sz="0" w:space="0" w:color="000000"/>
+            </w:tcBorders>
+            <w:shd w:val="clear" w:color="auto" w:fill="FFFFFF"/>
+            <w:tcMar>
+              <w:top w:w="0" w:type="dxa"/>
+              <w:bottom w:w="0" w:type="dxa"/>
+              <w:left w:w="0" w:type="dxa"/>
+              <w:right w:w="0" w:type="dxa"/>
+            </w:tcMar>
+            <w:vAlign w:val="center"/>
+          </w:tcPr>
+          <w:p>
+            <w:pPr>
+              <w:pStyle w:val="Normal"/>
+              <w:jc w:val="right"/>
+              <w:pBdr>
+                <w:bottom w:val="none" w:sz="0" w:space="0" w:color="000000"/>
+                <w:top w:val="none" w:sz="0" w:space="0" w:color="000000"/>
+                <w:left w:val="none" w:sz="0" w:space="0" w:color="000000"/>
+                <w:right w:val="none" w:sz="0" w:space="0" w:color="000000"/>
+              </w:pBdr>
+              <w:spacing w:after="100" w:before="100" w:line="240"/>
+              <w:ind w:left="100" w:right="100" w:firstLine="0" w:firstLineChars="0"/>
+              <w:rPr>
+                <w:rFonts w:ascii="Arial" w:hAnsi="Arial" w:eastAsia="Arial" w:cs="Arial"/>
+                <w:i w:val="false"/>
+                <w:b w:val="false"/>
+                <w:u w:val="none"/>
+                <w:sz w:val="22"/>
+                <w:szCs w:val="22"/>
+                <w:color w:val="000000"/>
+              </w:rPr>
+            </w:pPr>
+            <w:r>
+              <w:rPr>
+                <w:rFonts w:ascii="Arial" w:hAnsi="Arial" w:eastAsia="Arial" w:cs="Arial"/>
+                <w:i w:val="false"/>
+                <w:b w:val="false"/>
+                <w:u w:val="none"/>
+                <w:sz w:val="22"/>
+                <w:szCs w:val="22"/>
+                <w:color w:val="000000"/>
+              </w:rPr>
+              <w:t xml:space="preserve">532</w:t>
+            </w:r>
+          </w:p>
+        </w:tc>
+      </w:tr>
+      <w:tr>
+        <w:trPr>
+          <w:trHeight w:val="720" w:hRule="auto"/>
+        </w:trPr>
+        body 9
+        <w:tc>
+          <w:tcPr>
+            <w:tcBorders>
+              <w:bottom w:val="none" w:sz="0" w:space="0" w:color="000000"/>
+              <w:top w:val="none" w:sz="0" w:space="0" w:color="000000"/>
+              <w:left w:val="none" w:sz="0" w:space="0" w:color="000000"/>
+              <w:right w:val="none" w:sz="0" w:space="0" w:color="000000"/>
+            </w:tcBorders>
+            <w:shd w:val="clear" w:color="auto" w:fill="FFFFFF"/>
+            <w:tcMar>
+              <w:top w:w="0" w:type="dxa"/>
+              <w:bottom w:w="0" w:type="dxa"/>
+              <w:left w:w="0" w:type="dxa"/>
+              <w:right w:w="0" w:type="dxa"/>
+            </w:tcMar>
+            <w:vAlign w:val="center"/>
+          </w:tcPr>
+          <w:p>
+            <w:pPr>
+              <w:pStyle w:val="Normal"/>
+              <w:jc w:val="left"/>
+              <w:pBdr>
+                <w:bottom w:val="none" w:sz="0" w:space="0" w:color="000000"/>
+                <w:top w:val="none" w:sz="0" w:space="0" w:color="000000"/>
+                <w:left w:val="none" w:sz="0" w:space="0" w:color="000000"/>
+                <w:right w:val="none" w:sz="0" w:space="0" w:color="000000"/>
+              </w:pBdr>
+              <w:spacing w:after="100" w:before="100" w:line="240"/>
+              <w:ind w:left="100" w:right="100" w:firstLine="0" w:firstLineChars="0"/>
+              <w:rPr>
+                <w:rFonts w:ascii="Arial" w:hAnsi="Arial" w:eastAsia="Arial" w:cs="Arial"/>
+                <w:i w:val="false"/>
+                <w:b w:val="false"/>
+                <w:u w:val="none"/>
+                <w:sz w:val="22"/>
+                <w:szCs w:val="22"/>
+                <w:color w:val="000000"/>
+              </w:rPr>
+            </w:pPr>
+            <w:r>
+              <w:rPr>
+                <w:rFonts w:ascii="Arial" w:hAnsi="Arial" w:eastAsia="Arial" w:cs="Arial"/>
+                <w:i w:val="false"/>
+                <w:b w:val="false"/>
+                <w:u w:val="none"/>
+                <w:sz w:val="22"/>
+                <w:szCs w:val="22"/>
+                <w:color w:val="000000"/>
+              </w:rPr>
+              <w:t xml:space="preserve">lake_share</w:t>
+            </w:r>
+          </w:p>
+        </w:tc>
+        <w:tc>
+          <w:tcPr>
+            <w:tcBorders>
+              <w:bottom w:val="none" w:sz="0" w:space="0" w:color="000000"/>
+              <w:top w:val="none" w:sz="0" w:space="0" w:color="000000"/>
+              <w:left w:val="none" w:sz="0" w:space="0" w:color="000000"/>
+              <w:right w:val="none" w:sz="0" w:space="0" w:color="000000"/>
+            </w:tcBorders>
+            <w:shd w:val="clear" w:color="auto" w:fill="FFFFFF"/>
+            <w:tcMar>
+              <w:top w:w="0" w:type="dxa"/>
+              <w:bottom w:w="0" w:type="dxa"/>
+              <w:left w:w="0" w:type="dxa"/>
+              <w:right w:w="0" w:type="dxa"/>
+            </w:tcMar>
+            <w:vAlign w:val="center"/>
+          </w:tcPr>
+          <w:p>
+            <w:pPr>
+              <w:pStyle w:val="Normal"/>
+              <w:jc w:val="right"/>
+              <w:pBdr>
+                <w:bottom w:val="none" w:sz="0" w:space="0" w:color="000000"/>
+                <w:top w:val="none" w:sz="0" w:space="0" w:color="000000"/>
+                <w:left w:val="none" w:sz="0" w:space="0" w:color="000000"/>
+                <w:right w:val="none" w:sz="0" w:space="0" w:color="000000"/>
+              </w:pBdr>
+              <w:spacing w:after="100" w:before="100" w:line="240"/>
+              <w:ind w:left="100" w:right="100" w:firstLine="0" w:firstLineChars="0"/>
+              <w:rPr>
+                <w:rFonts w:ascii="Arial" w:hAnsi="Arial" w:eastAsia="Arial" w:cs="Arial"/>
+                <w:i w:val="false"/>
+                <w:b w:val="false"/>
+                <w:u w:val="none"/>
+                <w:sz w:val="22"/>
+                <w:szCs w:val="22"/>
+                <w:color w:val="000000"/>
+              </w:rPr>
+            </w:pPr>
+            <w:r>
+              <w:rPr>
+                <w:rFonts w:ascii="Arial" w:hAnsi="Arial" w:eastAsia="Arial" w:cs="Arial"/>
+                <w:i w:val="false"/>
+                <w:b w:val="false"/>
+                <w:u w:val="none"/>
+                <w:sz w:val="22"/>
+                <w:szCs w:val="22"/>
+                <w:color w:val="000000"/>
+              </w:rPr>
+              <w:t xml:space="preserve">36.40</w:t>
+            </w:r>
+          </w:p>
+        </w:tc>
+        <w:tc>
+          <w:tcPr>
+            <w:tcBorders>
+              <w:bottom w:val="none" w:sz="0" w:space="0" w:color="000000"/>
+              <w:top w:val="none" w:sz="0" w:space="0" w:color="000000"/>
+              <w:left w:val="none" w:sz="0" w:space="0" w:color="000000"/>
+              <w:right w:val="none" w:sz="0" w:space="0" w:color="000000"/>
+            </w:tcBorders>
+            <w:shd w:val="clear" w:color="auto" w:fill="FFFFFF"/>
+            <w:tcMar>
+              <w:top w:w="0" w:type="dxa"/>
+              <w:bottom w:w="0" w:type="dxa"/>
+              <w:left w:w="0" w:type="dxa"/>
+              <w:right w:w="0" w:type="dxa"/>
+            </w:tcMar>
+            <w:vAlign w:val="center"/>
+          </w:tcPr>
+          <w:p>
+            <w:pPr>
+              <w:pStyle w:val="Normal"/>
+              <w:jc w:val="right"/>
+              <w:pBdr>
+                <w:bottom w:val="none" w:sz="0" w:space="0" w:color="000000"/>
+                <w:top w:val="none" w:sz="0" w:space="0" w:color="000000"/>
+                <w:left w:val="none" w:sz="0" w:space="0" w:color="000000"/>
+                <w:right w:val="none" w:sz="0" w:space="0" w:color="000000"/>
+              </w:pBdr>
+              <w:spacing w:after="100" w:before="100" w:line="240"/>
+              <w:ind w:left="100" w:right="100" w:firstLine="0" w:firstLineChars="0"/>
+              <w:rPr>
+                <w:rFonts w:ascii="Arial" w:hAnsi="Arial" w:eastAsia="Arial" w:cs="Arial"/>
+                <w:i w:val="false"/>
+                <w:b w:val="false"/>
+                <w:u w:val="none"/>
+                <w:sz w:val="22"/>
+                <w:szCs w:val="22"/>
+                <w:color w:val="000000"/>
+              </w:rPr>
+            </w:pPr>
+            <w:r>
+              <w:rPr>
+                <w:rFonts w:ascii="Arial" w:hAnsi="Arial" w:eastAsia="Arial" w:cs="Arial"/>
+                <w:i w:val="false"/>
+                <w:b w:val="false"/>
+                <w:u w:val="none"/>
+                <w:sz w:val="22"/>
+                <w:szCs w:val="22"/>
+                <w:color w:val="000000"/>
+              </w:rPr>
+              <w:t xml:space="preserve">63.60</w:t>
+            </w:r>
+          </w:p>
+        </w:tc>
+        <w:tc>
+          <w:tcPr>
+            <w:tcBorders>
+              <w:bottom w:val="none" w:sz="0" w:space="0" w:color="000000"/>
+              <w:top w:val="none" w:sz="0" w:space="0" w:color="000000"/>
+              <w:left w:val="none" w:sz="0" w:space="0" w:color="000000"/>
+              <w:right w:val="none" w:sz="0" w:space="0" w:color="000000"/>
+            </w:tcBorders>
+            <w:shd w:val="clear" w:color="auto" w:fill="FFFFFF"/>
+            <w:tcMar>
+              <w:top w:w="0" w:type="dxa"/>
+              <w:bottom w:w="0" w:type="dxa"/>
+              <w:left w:w="0" w:type="dxa"/>
+              <w:right w:w="0" w:type="dxa"/>
+            </w:tcMar>
+            <w:vAlign w:val="center"/>
+          </w:tcPr>
+          <w:p>
+            <w:pPr>
+              <w:pStyle w:val="Normal"/>
+              <w:jc w:val="right"/>
+              <w:pBdr>
+                <w:bottom w:val="none" w:sz="0" w:space="0" w:color="000000"/>
+                <w:top w:val="none" w:sz="0" w:space="0" w:color="000000"/>
+                <w:left w:val="none" w:sz="0" w:space="0" w:color="000000"/>
+                <w:right w:val="none" w:sz="0" w:space="0" w:color="000000"/>
+              </w:pBdr>
+              <w:spacing w:after="100" w:before="100" w:line="240"/>
+              <w:ind w:left="100" w:right="100" w:firstLine="0" w:firstLineChars="0"/>
+              <w:rPr>
+                <w:rFonts w:ascii="Arial" w:hAnsi="Arial" w:eastAsia="Arial" w:cs="Arial"/>
+                <w:i w:val="false"/>
+                <w:b w:val="false"/>
+                <w:u w:val="none"/>
+                <w:sz w:val="22"/>
+                <w:szCs w:val="22"/>
+                <w:color w:val="000000"/>
+              </w:rPr>
+            </w:pPr>
+            <w:r>
+              <w:rPr>
+                <w:rFonts w:ascii="Arial" w:hAnsi="Arial" w:eastAsia="Arial" w:cs="Arial"/>
+                <w:i w:val="false"/>
+                <w:b w:val="false"/>
+                <w:u w:val="none"/>
+                <w:sz w:val="22"/>
+                <w:szCs w:val="22"/>
+                <w:color w:val="000000"/>
+              </w:rPr>
+              <w:t xml:space="preserve">261</w:t>
+            </w:r>
+          </w:p>
+        </w:tc>
+      </w:tr>
+      <w:tr>
+        <w:trPr>
+          <w:trHeight w:val="720" w:hRule="auto"/>
+        </w:trPr>
+        body10
+        <w:tc>
+          <w:tcPr>
+            <w:tcBorders>
+              <w:bottom w:val="single" w:sz="12" w:space="0" w:color="666666"/>
+              <w:top w:val="none" w:sz="0" w:space="0" w:color="000000"/>
+              <w:left w:val="none" w:sz="0" w:space="0" w:color="000000"/>
+              <w:right w:val="none" w:sz="0" w:space="0" w:color="000000"/>
+            </w:tcBorders>
+            <w:shd w:val="clear" w:color="auto" w:fill="FFFFFF"/>
+            <w:tcMar>
+              <w:top w:w="0" w:type="dxa"/>
+              <w:bottom w:w="0" w:type="dxa"/>
+              <w:left w:w="0" w:type="dxa"/>
+              <w:right w:w="0" w:type="dxa"/>
+            </w:tcMar>
+            <w:vAlign w:val="center"/>
+          </w:tcPr>
+          <w:p>
+            <w:pPr>
+              <w:pStyle w:val="Normal"/>
+              <w:jc w:val="left"/>
+              <w:pBdr>
+                <w:bottom w:val="none" w:sz="0" w:space="0" w:color="000000"/>
+                <w:top w:val="none" w:sz="0" w:space="0" w:color="000000"/>
+                <w:left w:val="none" w:sz="0" w:space="0" w:color="000000"/>
+                <w:right w:val="none" w:sz="0" w:space="0" w:color="000000"/>
+              </w:pBdr>
+              <w:spacing w:after="100" w:before="100" w:line="240"/>
+              <w:ind w:left="100" w:right="100" w:firstLine="0" w:firstLineChars="0"/>
+              <w:rPr>
+                <w:rFonts w:ascii="Arial" w:hAnsi="Arial" w:eastAsia="Arial" w:cs="Arial"/>
+                <w:i w:val="false"/>
+                <w:b w:val="false"/>
+                <w:u w:val="none"/>
+                <w:sz w:val="22"/>
+                <w:szCs w:val="22"/>
+                <w:color w:val="000000"/>
+              </w:rPr>
+            </w:pPr>
+            <w:r>
+              <w:rPr>
+                <w:rFonts w:ascii="Arial" w:hAnsi="Arial" w:eastAsia="Arial" w:cs="Arial"/>
+                <w:i w:val="false"/>
+                <w:b w:val="false"/>
+                <w:u w:val="none"/>
+                <w:sz w:val="22"/>
+                <w:szCs w:val="22"/>
+                <w:color w:val="000000"/>
+              </w:rPr>
+              <w:t xml:space="preserve">Total</w:t>
+            </w:r>
+          </w:p>
+        </w:tc>
+        <w:tc>
+          <w:tcPr>
+            <w:tcBorders>
+              <w:bottom w:val="single" w:sz="12" w:space="0" w:color="666666"/>
+              <w:top w:val="none" w:sz="0" w:space="0" w:color="000000"/>
+              <w:left w:val="none" w:sz="0" w:space="0" w:color="000000"/>
+              <w:right w:val="none" w:sz="0" w:space="0" w:color="000000"/>
+            </w:tcBorders>
+            <w:shd w:val="clear" w:color="auto" w:fill="FFFFFF"/>
+            <w:tcMar>
+              <w:top w:w="0" w:type="dxa"/>
+              <w:bottom w:w="0" w:type="dxa"/>
+              <w:left w:w="0" w:type="dxa"/>
+              <w:right w:w="0" w:type="dxa"/>
+            </w:tcMar>
+            <w:vAlign w:val="center"/>
+          </w:tcPr>
+          <w:p>
+            <w:pPr>
+              <w:pStyle w:val="Normal"/>
+              <w:jc w:val="right"/>
+              <w:pBdr>
+                <w:bottom w:val="none" w:sz="0" w:space="0" w:color="000000"/>
+                <w:top w:val="none" w:sz="0" w:space="0" w:color="000000"/>
+                <w:left w:val="none" w:sz="0" w:space="0" w:color="000000"/>
+                <w:right w:val="none" w:sz="0" w:space="0" w:color="000000"/>
+              </w:pBdr>
+              <w:spacing w:after="100" w:before="100" w:line="240"/>
+              <w:ind w:left="100" w:right="100" w:firstLine="0" w:firstLineChars="0"/>
+              <w:rPr>
+                <w:rFonts w:ascii="Arial" w:hAnsi="Arial" w:eastAsia="Arial" w:cs="Arial"/>
+                <w:i w:val="false"/>
+                <w:b w:val="false"/>
+                <w:u w:val="none"/>
+                <w:sz w:val="22"/>
+                <w:szCs w:val="22"/>
+                <w:color w:val="000000"/>
+              </w:rPr>
+            </w:pPr>
+            <w:r>
+              <w:rPr>
+                <w:rFonts w:ascii="Arial" w:hAnsi="Arial" w:eastAsia="Arial" w:cs="Arial"/>
+                <w:i w:val="false"/>
+                <w:b w:val="false"/>
+                <w:u w:val="none"/>
+                <w:sz w:val="22"/>
+                <w:szCs w:val="22"/>
+                <w:color w:val="000000"/>
+              </w:rPr>
+              <w:t xml:space="preserve">30.26</w:t>
+            </w:r>
+          </w:p>
+        </w:tc>
+        <w:tc>
+          <w:tcPr>
+            <w:tcBorders>
+              <w:bottom w:val="single" w:sz="12" w:space="0" w:color="666666"/>
+              <w:top w:val="none" w:sz="0" w:space="0" w:color="000000"/>
+              <w:left w:val="none" w:sz="0" w:space="0" w:color="000000"/>
+              <w:right w:val="none" w:sz="0" w:space="0" w:color="000000"/>
+            </w:tcBorders>
+            <w:shd w:val="clear" w:color="auto" w:fill="FFFFFF"/>
+            <w:tcMar>
+              <w:top w:w="0" w:type="dxa"/>
+              <w:bottom w:w="0" w:type="dxa"/>
+              <w:left w:w="0" w:type="dxa"/>
+              <w:right w:w="0" w:type="dxa"/>
+            </w:tcMar>
+            <w:vAlign w:val="center"/>
+          </w:tcPr>
+          <w:p>
+            <w:pPr>
+              <w:pStyle w:val="Normal"/>
+              <w:jc w:val="right"/>
+              <w:pBdr>
+                <w:bottom w:val="none" w:sz="0" w:space="0" w:color="000000"/>
+                <w:top w:val="none" w:sz="0" w:space="0" w:color="000000"/>
+                <w:left w:val="none" w:sz="0" w:space="0" w:color="000000"/>
+                <w:right w:val="none" w:sz="0" w:space="0" w:color="000000"/>
+              </w:pBdr>
+              <w:spacing w:after="100" w:before="100" w:line="240"/>
+              <w:ind w:left="100" w:right="100" w:firstLine="0" w:firstLineChars="0"/>
+              <w:rPr>
+                <w:rFonts w:ascii="Arial" w:hAnsi="Arial" w:eastAsia="Arial" w:cs="Arial"/>
+                <w:i w:val="false"/>
+                <w:b w:val="false"/>
+                <w:u w:val="none"/>
+                <w:sz w:val="22"/>
+                <w:szCs w:val="22"/>
+                <w:color w:val="000000"/>
+              </w:rPr>
+            </w:pPr>
+            <w:r>
+              <w:rPr>
+                <w:rFonts w:ascii="Arial" w:hAnsi="Arial" w:eastAsia="Arial" w:cs="Arial"/>
+                <w:i w:val="false"/>
+                <w:b w:val="false"/>
+                <w:u w:val="none"/>
+                <w:sz w:val="22"/>
+                <w:szCs w:val="22"/>
+                <w:color w:val="000000"/>
+              </w:rPr>
+              <w:t xml:space="preserve">69.74</w:t>
+            </w:r>
+          </w:p>
+        </w:tc>
+        <w:tc>
+          <w:tcPr>
+            <w:tcBorders>
+              <w:bottom w:val="single" w:sz="12" w:space="0" w:color="666666"/>
+              <w:top w:val="none" w:sz="0" w:space="0" w:color="000000"/>
+              <w:left w:val="none" w:sz="0" w:space="0" w:color="000000"/>
+              <w:right w:val="none" w:sz="0" w:space="0" w:color="000000"/>
+            </w:tcBorders>
+            <w:shd w:val="clear" w:color="auto" w:fill="FFFFFF"/>
+            <w:tcMar>
+              <w:top w:w="0" w:type="dxa"/>
+              <w:bottom w:w="0" w:type="dxa"/>
+              <w:left w:w="0" w:type="dxa"/>
+              <w:right w:w="0" w:type="dxa"/>
+            </w:tcMar>
+            <w:vAlign w:val="center"/>
+          </w:tcPr>
+          <w:p>
+            <w:pPr>
+              <w:pStyle w:val="Normal"/>
+              <w:jc w:val="right"/>
+              <w:pBdr>
+                <w:bottom w:val="none" w:sz="0" w:space="0" w:color="000000"/>
+                <w:top w:val="none" w:sz="0" w:space="0" w:color="000000"/>
+                <w:left w:val="none" w:sz="0" w:space="0" w:color="000000"/>
+                <w:right w:val="none" w:sz="0" w:space="0" w:color="000000"/>
+              </w:pBdr>
+              <w:spacing w:after="100" w:before="100" w:line="240"/>
+              <w:ind w:left="100" w:right="100" w:firstLine="0" w:firstLineChars="0"/>
+              <w:rPr>
+                <w:rFonts w:ascii="Arial" w:hAnsi="Arial" w:eastAsia="Arial" w:cs="Arial"/>
+                <w:i w:val="false"/>
+                <w:b w:val="false"/>
+                <w:u w:val="none"/>
+                <w:sz w:val="22"/>
+                <w:szCs w:val="22"/>
+                <w:color w:val="000000"/>
+              </w:rPr>
+            </w:pPr>
+            <w:r>
+              <w:rPr>
+                <w:rFonts w:ascii="Arial" w:hAnsi="Arial" w:eastAsia="Arial" w:cs="Arial"/>
+                <w:i w:val="false"/>
+                <w:b w:val="false"/>
+                <w:u w:val="none"/>
+                <w:sz w:val="22"/>
+                <w:szCs w:val="22"/>
+                <w:color w:val="000000"/>
+              </w:rPr>
+              <w:t xml:space="preserve">793</w:t>
+            </w:r>
+          </w:p>
+        </w:tc>
+      </w:tr>
+    </w:tbl>
     <w:sectPr w:officer="true">
       <w:pgMar w:header="720" w:bottom="1440" w:top="1440" w:right="1440" w:left="1440" w:footer="720" w:gutter="720"/>
       <w:pgSz w:h="16848" w:w="11952" w:orient="portrait"/>

</xml_diff>